<commit_message>
Architecture Design last part Added and completed design
</commit_message>
<xml_diff>
--- a/All Data/Architectural Design.docx
+++ b/All Data/Architectural Design.docx
@@ -1,6 +1,6 @@
 
 <file path=word/document.xml><?xml version="1.0" encoding="utf-8"?>
-<w:document xmlns:wpc="http://schemas.microsoft.com/office/word/2010/wordprocessingCanvas" xmlns:cx="http://schemas.microsoft.com/office/drawing/2014/chartex" xmlns:cx1="http://schemas.microsoft.com/office/drawing/2015/9/8/chartex" xmlns:cx2="http://schemas.microsoft.com/office/drawing/2015/10/21/chartex" xmlns:cx3="http://schemas.microsoft.com/office/drawing/2016/5/9/chartex" xmlns:cx4="http://schemas.microsoft.com/office/drawing/2016/5/10/chartex" xmlns:cx5="http://schemas.microsoft.com/office/drawing/2016/5/11/chartex" xmlns:cx6="http://schemas.microsoft.com/office/drawing/2016/5/12/chartex" xmlns:cx7="http://schemas.microsoft.com/office/drawing/2016/5/13/chartex" xmlns:cx8="http://schemas.microsoft.com/office/drawing/2016/5/14/chartex" xmlns:mc="http://schemas.openxmlformats.org/markup-compatibility/2006" xmlns:aink="http://schemas.microsoft.com/office/drawing/2016/ink" xmlns:am3d="http://schemas.microsoft.com/office/drawing/2017/model3d" xmlns:o="urn:schemas-microsoft-com:office:office" xmlns:r="http://schemas.openxmlformats.org/officeDocument/2006/relationships" xmlns:m="http://schemas.openxmlformats.org/officeDocument/2006/math" xmlns:v="urn:schemas-microsoft-com:vml" xmlns:wp14="http://schemas.microsoft.com/office/word/2010/wordprocessingDrawing" xmlns:wp="http://schemas.openxmlformats.org/drawingml/2006/wordprocessingDrawing" xmlns:w10="urn:schemas-microsoft-com:office:word" xmlns:w="http://schemas.openxmlformats.org/wordprocessingml/2006/main" xmlns:w14="http://schemas.microsoft.com/office/word/2010/wordml" xmlns:w15="http://schemas.microsoft.com/office/word/2012/wordml" xmlns:w16cex="http://schemas.microsoft.com/office/word/2018/wordml/cex" xmlns:w16cid="http://schemas.microsoft.com/office/word/2016/wordml/cid" xmlns:w16="http://schemas.microsoft.com/office/word/2018/wordml" xmlns:w16sdtdh="http://schemas.microsoft.com/office/word/2020/wordml/sdtdatahash" xmlns:w16se="http://schemas.microsoft.com/office/word/2015/wordml/symex" xmlns:wpg="http://schemas.microsoft.com/office/word/2010/wordprocessingGroup" xmlns:wpi="http://schemas.microsoft.com/office/word/2010/wordprocessingInk" xmlns:wne="http://schemas.microsoft.com/office/word/2006/wordml" xmlns:wps="http://schemas.microsoft.com/office/word/2010/wordprocessingShape" mc:Ignorable="w14 w15 w16se w16cid w16 w16cex w16sdtdh wp14">
+<w:document xmlns:wpc="http://schemas.microsoft.com/office/word/2010/wordprocessingCanvas" xmlns:cx="http://schemas.microsoft.com/office/drawing/2014/chartex" xmlns:cx1="http://schemas.microsoft.com/office/drawing/2015/9/8/chartex" xmlns:cx2="http://schemas.microsoft.com/office/drawing/2015/10/21/chartex" xmlns:cx3="http://schemas.microsoft.com/office/drawing/2016/5/9/chartex" xmlns:cx4="http://schemas.microsoft.com/office/drawing/2016/5/10/chartex" xmlns:cx5="http://schemas.microsoft.com/office/drawing/2016/5/11/chartex" xmlns:cx6="http://schemas.microsoft.com/office/drawing/2016/5/12/chartex" xmlns:cx7="http://schemas.microsoft.com/office/drawing/2016/5/13/chartex" xmlns:cx8="http://schemas.microsoft.com/office/drawing/2016/5/14/chartex" xmlns:mc="http://schemas.openxmlformats.org/markup-compatibility/2006" xmlns:aink="http://schemas.microsoft.com/office/drawing/2016/ink" xmlns:am3d="http://schemas.microsoft.com/office/drawing/2017/model3d" xmlns:o="urn:schemas-microsoft-com:office:office" xmlns:oel="http://schemas.microsoft.com/office/2019/extlst" xmlns:r="http://schemas.openxmlformats.org/officeDocument/2006/relationships" xmlns:m="http://schemas.openxmlformats.org/officeDocument/2006/math" xmlns:v="urn:schemas-microsoft-com:vml" xmlns:wp14="http://schemas.microsoft.com/office/word/2010/wordprocessingDrawing" xmlns:wp="http://schemas.openxmlformats.org/drawingml/2006/wordprocessingDrawing" xmlns:w10="urn:schemas-microsoft-com:office:word" xmlns:w="http://schemas.openxmlformats.org/wordprocessingml/2006/main" xmlns:w14="http://schemas.microsoft.com/office/word/2010/wordml" xmlns:w15="http://schemas.microsoft.com/office/word/2012/wordml" xmlns:w16cex="http://schemas.microsoft.com/office/word/2018/wordml/cex" xmlns:w16cid="http://schemas.microsoft.com/office/word/2016/wordml/cid" xmlns:w16="http://schemas.microsoft.com/office/word/2018/wordml" xmlns:w16sdtdh="http://schemas.microsoft.com/office/word/2020/wordml/sdtdatahash" xmlns:w16se="http://schemas.microsoft.com/office/word/2015/wordml/symex" xmlns:wpg="http://schemas.microsoft.com/office/word/2010/wordprocessingGroup" xmlns:wpi="http://schemas.microsoft.com/office/word/2010/wordprocessingInk" xmlns:wne="http://schemas.microsoft.com/office/word/2006/wordml" xmlns:wps="http://schemas.microsoft.com/office/word/2010/wordprocessingShape" mc:Ignorable="w14 w15 w16se w16cid w16 w16cex w16sdtdh wp14">
   <w:body>
     <w:p>
       <w:pPr>
@@ -345,7 +345,7 @@
           </mc:Choice>
           <mc:Fallback>
             <w:pict>
-              <v:rect w14:anchorId="492AA115" id="Rectangle 9" o:spid="_x0000_s1026" style="position:absolute;margin-left:135pt;margin-top:152.35pt;width:90pt;height:24.75pt;z-index:251666432;visibility:visible;mso-wrap-style:square;mso-width-percent:0;mso-height-percent:0;mso-wrap-distance-left:9pt;mso-wrap-distance-top:0;mso-wrap-distance-right:9pt;mso-wrap-distance-bottom:0;mso-position-horizontal:absolute;mso-position-horizontal-relative:text;mso-position-vertical:absolute;mso-position-vertical-relative:text;mso-width-percent:0;mso-height-percent:0;mso-width-relative:margin;mso-height-relative:margin;v-text-anchor:middle" o:gfxdata="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" fillcolor="white [3201]" strokecolor="#4472c4 [3208]" strokeweight="1pt">
+              <v:rect w14:anchorId="48764616" id="Rectangle 9" o:spid="_x0000_s1026" style="position:absolute;margin-left:135pt;margin-top:152.35pt;width:90pt;height:24.75pt;z-index:251666432;visibility:visible;mso-wrap-style:square;mso-width-percent:0;mso-height-percent:0;mso-wrap-distance-left:9pt;mso-wrap-distance-top:0;mso-wrap-distance-right:9pt;mso-wrap-distance-bottom:0;mso-position-horizontal:absolute;mso-position-horizontal-relative:text;mso-position-vertical:absolute;mso-position-vertical-relative:text;mso-width-percent:0;mso-height-percent:0;mso-width-relative:margin;mso-height-relative:margin;v-text-anchor:middle" o:gfxdata="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" fillcolor="white [3201]" strokecolor="#4472c4 [3208]" strokeweight="1pt">
                 <v:textbox>
                   <w:txbxContent>
                     <w:p>
@@ -515,7 +515,7 @@
           </mc:Choice>
           <mc:Fallback>
             <w:pict>
-              <v:rect w14:anchorId="58ADE9D1" id="Rectangle 5" o:spid="_x0000_s1027" style="position:absolute;margin-left:128.25pt;margin-top:35.35pt;width:85.5pt;height:40.5pt;z-index:251662336;visibility:visible;mso-wrap-style:square;mso-width-percent:0;mso-height-percent:0;mso-wrap-distance-left:9pt;mso-wrap-distance-top:0;mso-wrap-distance-right:9pt;mso-wrap-distance-bottom:0;mso-position-horizontal:absolute;mso-position-horizontal-relative:text;mso-position-vertical:absolute;mso-position-vertical-relative:text;mso-width-percent:0;mso-height-percent:0;mso-width-relative:margin;mso-height-relative:margin;v-text-anchor:middle" o:gfxdata="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" fillcolor="white [3201]" strokecolor="#4472c4 [3208]" strokeweight="1pt">
+              <v:rect w14:anchorId="48ED4334" id="Rectangle 5" o:spid="_x0000_s1027" style="position:absolute;margin-left:128.25pt;margin-top:35.35pt;width:85.5pt;height:40.5pt;z-index:251662336;visibility:visible;mso-wrap-style:square;mso-width-percent:0;mso-height-percent:0;mso-wrap-distance-left:9pt;mso-wrap-distance-top:0;mso-wrap-distance-right:9pt;mso-wrap-distance-bottom:0;mso-position-horizontal:absolute;mso-position-horizontal-relative:text;mso-position-vertical:absolute;mso-position-vertical-relative:text;mso-width-percent:0;mso-height-percent:0;mso-width-relative:margin;mso-height-relative:margin;v-text-anchor:middle" o:gfxdata="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" fillcolor="white [3201]" strokecolor="#4472c4 [3208]" strokeweight="1pt">
                 <v:textbox>
                   <w:txbxContent>
                     <w:p>
@@ -749,7 +749,7 @@
           </mc:Choice>
           <mc:Fallback>
             <w:pict>
-              <v:rect w14:anchorId="0973A3C2" id="Rectangle 11" o:spid="_x0000_s1028" style="position:absolute;margin-left:139.5pt;margin-top:192.1pt;width:84pt;height:29.25pt;z-index:251668480;visibility:visible;mso-wrap-style:square;mso-height-percent:0;mso-wrap-distance-left:9pt;mso-wrap-distance-top:0;mso-wrap-distance-right:9pt;mso-wrap-distance-bottom:0;mso-position-horizontal:absolute;mso-position-horizontal-relative:text;mso-position-vertical:absolute;mso-position-vertical-relative:text;mso-height-percent:0;mso-height-relative:margin;v-text-anchor:middle" o:gfxdata="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" fillcolor="white [3201]" strokecolor="#4472c4 [3208]" strokeweight="1pt">
+              <v:rect w14:anchorId="72C09F6E" id="Rectangle 11" o:spid="_x0000_s1028" style="position:absolute;margin-left:139.5pt;margin-top:192.1pt;width:84pt;height:29.25pt;z-index:251668480;visibility:visible;mso-wrap-style:square;mso-height-percent:0;mso-wrap-distance-left:9pt;mso-wrap-distance-top:0;mso-wrap-distance-right:9pt;mso-wrap-distance-bottom:0;mso-position-horizontal:absolute;mso-position-horizontal-relative:text;mso-position-vertical:absolute;mso-position-vertical-relative:text;mso-height-percent:0;mso-height-relative:margin;v-text-anchor:middle" o:gfxdata="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" fillcolor="white [3201]" strokecolor="#4472c4 [3208]" strokeweight="1pt">
                 <v:textbox>
                   <w:txbxContent>
                     <w:p>
@@ -1045,7 +1045,7 @@
           </mc:Choice>
           <mc:Fallback>
             <w:pict>
-              <v:rect w14:anchorId="58CF2A65" id="Rectangle 7" o:spid="_x0000_s1029" style="position:absolute;margin-left:131.25pt;margin-top:92.35pt;width:75.75pt;height:32.25pt;z-index:251664384;visibility:visible;mso-wrap-style:square;mso-width-percent:0;mso-height-percent:0;mso-wrap-distance-left:9pt;mso-wrap-distance-top:0;mso-wrap-distance-right:9pt;mso-wrap-distance-bottom:0;mso-position-horizontal:absolute;mso-position-horizontal-relative:text;mso-position-vertical:absolute;mso-position-vertical-relative:text;mso-width-percent:0;mso-height-percent:0;mso-width-relative:margin;mso-height-relative:margin;v-text-anchor:middle" o:gfxdata="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" fillcolor="white [3201]" strokecolor="#4472c4 [3208]" strokeweight="1pt">
+              <v:rect w14:anchorId="1053B618" id="Rectangle 7" o:spid="_x0000_s1029" style="position:absolute;margin-left:131.25pt;margin-top:92.35pt;width:75.75pt;height:32.25pt;z-index:251664384;visibility:visible;mso-wrap-style:square;mso-width-percent:0;mso-height-percent:0;mso-wrap-distance-left:9pt;mso-wrap-distance-top:0;mso-wrap-distance-right:9pt;mso-wrap-distance-bottom:0;mso-position-horizontal:absolute;mso-position-horizontal-relative:text;mso-position-vertical:absolute;mso-position-vertical-relative:text;mso-width-percent:0;mso-height-percent:0;mso-width-relative:margin;mso-height-relative:margin;v-text-anchor:middle" o:gfxdata="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" fillcolor="white [3201]" strokecolor="#4472c4 [3208]" strokeweight="1pt">
                 <v:textbox>
                   <w:txbxContent>
                     <w:p>
@@ -1170,7 +1170,7 @@
           </mc:Choice>
           <mc:Fallback>
             <w:pict>
-              <v:rect w14:anchorId="216E75C6" id="Rectangle 2" o:spid="_x0000_s1030" style="position:absolute;margin-left:0;margin-top:36.85pt;width:59.25pt;height:27.75pt;z-index:251659264;visibility:visible;mso-wrap-style:square;mso-wrap-distance-left:9pt;mso-wrap-distance-top:0;mso-wrap-distance-right:9pt;mso-wrap-distance-bottom:0;mso-position-horizontal:left;mso-position-horizontal-relative:margin;mso-position-vertical:absolute;mso-position-vertical-relative:text;v-text-anchor:middle" o:gfxdata="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" fillcolor="white [3201]" strokecolor="#5b9bd5 [3204]" strokeweight="1pt">
+              <v:rect w14:anchorId="4614BE2E" id="Rectangle 2" o:spid="_x0000_s1030" style="position:absolute;margin-left:0;margin-top:36.85pt;width:59.25pt;height:27.75pt;z-index:251659264;visibility:visible;mso-wrap-style:square;mso-wrap-distance-left:9pt;mso-wrap-distance-top:0;mso-wrap-distance-right:9pt;mso-wrap-distance-bottom:0;mso-position-horizontal:left;mso-position-horizontal-relative:margin;mso-position-vertical:absolute;mso-position-vertical-relative:text;v-text-anchor:middle" o:gfxdata="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" fillcolor="white [3201]" strokecolor="#5b9bd5 [3204]" strokeweight="1pt">
                 <v:textbox>
                   <w:txbxContent>
                     <w:p>
@@ -1383,7 +1383,7 @@
           </mc:Choice>
           <mc:Fallback>
             <w:pict>
-              <v:rect w14:anchorId="15448109" id="Rectangle 24" o:spid="_x0000_s1031" style="position:absolute;margin-left:284.25pt;margin-top:361.6pt;width:83.25pt;height:30.75pt;z-index:251696128;visibility:visible;mso-wrap-style:square;mso-height-percent:0;mso-wrap-distance-left:9pt;mso-wrap-distance-top:0;mso-wrap-distance-right:9pt;mso-wrap-distance-bottom:0;mso-position-horizontal:absolute;mso-position-horizontal-relative:text;mso-position-vertical:absolute;mso-position-vertical-relative:text;mso-height-percent:0;mso-height-relative:margin;v-text-anchor:middle" o:gfxdata="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" fillcolor="white [3201]" strokecolor="#4472c4 [3208]" strokeweight="1pt">
+              <v:rect w14:anchorId="15448109" id="Rectangle 24" o:spid="_x0000_s1031" style="position:absolute;margin-left:284.25pt;margin-top:361.6pt;width:83.25pt;height:30.75pt;z-index:251696128;visibility:visible;mso-wrap-style:square;mso-height-percent:0;mso-wrap-distance-left:9pt;mso-wrap-distance-top:0;mso-wrap-distance-right:9pt;mso-wrap-distance-bottom:0;mso-position-horizontal:absolute;mso-position-horizontal-relative:text;mso-position-vertical:absolute;mso-position-vertical-relative:text;mso-height-percent:0;mso-height-relative:margin;v-text-anchor:middle" o:gfxdata="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" fillcolor="white [3201]" strokecolor="#4472c4 [3208]" strokeweight="1pt">
                 <v:textbox>
                   <w:txbxContent>
                     <w:p>
@@ -1595,7 +1595,7 @@
           </mc:Choice>
           <mc:Fallback>
             <w:pict>
-              <v:rect w14:anchorId="3035A7D5" id="Rectangle 15" o:spid="_x0000_s1032" style="position:absolute;margin-left:159.75pt;margin-top:280.6pt;width:94.5pt;height:27.75pt;z-index:251688960;visibility:visible;mso-wrap-style:square;mso-width-percent:0;mso-height-percent:0;mso-wrap-distance-left:9pt;mso-wrap-distance-top:0;mso-wrap-distance-right:9pt;mso-wrap-distance-bottom:0;mso-position-horizontal:absolute;mso-position-horizontal-relative:text;mso-position-vertical:absolute;mso-position-vertical-relative:text;mso-width-percent:0;mso-height-percent:0;mso-width-relative:margin;mso-height-relative:margin;v-text-anchor:middle" o:gfxdata="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" fillcolor="white [3201]" strokecolor="#4472c4 [3208]" strokeweight="1pt">
+              <v:rect w14:anchorId="3035A7D5" id="Rectangle 15" o:spid="_x0000_s1032" style="position:absolute;margin-left:159.75pt;margin-top:280.6pt;width:94.5pt;height:27.75pt;z-index:251688960;visibility:visible;mso-wrap-style:square;mso-width-percent:0;mso-height-percent:0;mso-wrap-distance-left:9pt;mso-wrap-distance-top:0;mso-wrap-distance-right:9pt;mso-wrap-distance-bottom:0;mso-position-horizontal:absolute;mso-position-horizontal-relative:text;mso-position-vertical:absolute;mso-position-vertical-relative:text;mso-width-percent:0;mso-height-percent:0;mso-width-relative:margin;mso-height-relative:margin;v-text-anchor:middle" o:gfxdata="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" fillcolor="white [3201]" strokecolor="#4472c4 [3208]" strokeweight="1pt">
                 <v:textbox>
                   <w:txbxContent>
                     <w:p>
@@ -1968,7 +1968,7 @@
           </mc:Choice>
           <mc:Fallback>
             <w:pict>
-              <v:rect w14:anchorId="42140C45" id="Rectangle 16" o:spid="_x0000_s1033" style="position:absolute;margin-left:162pt;margin-top:328.6pt;width:79.5pt;height:36.75pt;z-index:251689984;visibility:visible;mso-wrap-style:square;mso-width-percent:0;mso-height-percent:0;mso-wrap-distance-left:9pt;mso-wrap-distance-top:0;mso-wrap-distance-right:9pt;mso-wrap-distance-bottom:0;mso-position-horizontal:absolute;mso-position-horizontal-relative:text;mso-position-vertical:absolute;mso-position-vertical-relative:text;mso-width-percent:0;mso-height-percent:0;mso-width-relative:margin;mso-height-relative:margin;v-text-anchor:middle" o:gfxdata="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" fillcolor="white [3201]" strokecolor="#4472c4 [3208]" strokeweight="1pt">
+              <v:rect w14:anchorId="42140C45" id="Rectangle 16" o:spid="_x0000_s1033" style="position:absolute;margin-left:162pt;margin-top:328.6pt;width:79.5pt;height:36.75pt;z-index:251689984;visibility:visible;mso-wrap-style:square;mso-width-percent:0;mso-height-percent:0;mso-wrap-distance-left:9pt;mso-wrap-distance-top:0;mso-wrap-distance-right:9pt;mso-wrap-distance-bottom:0;mso-position-horizontal:absolute;mso-position-horizontal-relative:text;mso-position-vertical:absolute;mso-position-vertical-relative:text;mso-width-percent:0;mso-height-percent:0;mso-width-relative:margin;mso-height-relative:margin;v-text-anchor:middle" o:gfxdata="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" fillcolor="white [3201]" strokecolor="#4472c4 [3208]" strokeweight="1pt">
                 <v:textbox>
                   <w:txbxContent>
                     <w:p>
@@ -2116,7 +2116,7 @@
           </mc:Choice>
           <mc:Fallback>
             <w:pict>
-              <v:rect w14:anchorId="0486A6C7" id="Rectangle 17" o:spid="_x0000_s1034" style="position:absolute;margin-left:165pt;margin-top:385.6pt;width:81pt;height:35.25pt;z-index:251691008;visibility:visible;mso-wrap-style:square;mso-width-percent:0;mso-height-percent:0;mso-wrap-distance-left:9pt;mso-wrap-distance-top:0;mso-wrap-distance-right:9pt;mso-wrap-distance-bottom:0;mso-position-horizontal:absolute;mso-position-horizontal-relative:text;mso-position-vertical:absolute;mso-position-vertical-relative:text;mso-width-percent:0;mso-height-percent:0;mso-width-relative:margin;mso-height-relative:margin;v-text-anchor:middle" o:gfxdata="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" fillcolor="white [3201]" strokecolor="#4472c4 [3208]" strokeweight="1pt">
+              <v:rect w14:anchorId="0486A6C7" id="Rectangle 17" o:spid="_x0000_s1034" style="position:absolute;margin-left:165pt;margin-top:385.6pt;width:81pt;height:35.25pt;z-index:251691008;visibility:visible;mso-wrap-style:square;mso-width-percent:0;mso-height-percent:0;mso-wrap-distance-left:9pt;mso-wrap-distance-top:0;mso-wrap-distance-right:9pt;mso-wrap-distance-bottom:0;mso-position-horizontal:absolute;mso-position-horizontal-relative:text;mso-position-vertical:absolute;mso-position-vertical-relative:text;mso-width-percent:0;mso-height-percent:0;mso-width-relative:margin;mso-height-relative:margin;v-text-anchor:middle" o:gfxdata="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" fillcolor="white [3201]" strokecolor="#4472c4 [3208]" strokeweight="1pt">
                 <v:textbox>
                   <w:txbxContent>
                     <w:p>
@@ -2247,7 +2247,7 @@
           </mc:Choice>
           <mc:Fallback>
             <w:pict>
-              <v:rect w14:anchorId="1B41CB7D" id="Rectangle 3" o:spid="_x0000_s1035" style="position:absolute;margin-left:0;margin-top:286.6pt;width:70.5pt;height:31.5pt;z-index:251687936;visibility:visible;mso-wrap-style:square;mso-width-percent:0;mso-height-percent:0;mso-wrap-distance-left:9pt;mso-wrap-distance-top:0;mso-wrap-distance-right:9pt;mso-wrap-distance-bottom:0;mso-position-horizontal:left;mso-position-horizontal-relative:margin;mso-position-vertical:absolute;mso-position-vertical-relative:text;mso-width-percent:0;mso-height-percent:0;mso-width-relative:margin;mso-height-relative:margin;v-text-anchor:middle" o:gfxdata="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" fillcolor="white [3201]" strokecolor="#5b9bd5 [3204]" strokeweight="1pt">
+              <v:rect w14:anchorId="1B41CB7D" id="Rectangle 3" o:spid="_x0000_s1035" style="position:absolute;margin-left:0;margin-top:286.6pt;width:70.5pt;height:31.5pt;z-index:251687936;visibility:visible;mso-wrap-style:square;mso-width-percent:0;mso-height-percent:0;mso-wrap-distance-left:9pt;mso-wrap-distance-top:0;mso-wrap-distance-right:9pt;mso-wrap-distance-bottom:0;mso-position-horizontal:left;mso-position-horizontal-relative:margin;mso-position-vertical:absolute;mso-position-vertical-relative:text;mso-width-percent:0;mso-height-percent:0;mso-width-relative:margin;mso-height-relative:margin;v-text-anchor:middle" o:gfxdata="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" fillcolor="white [3201]" strokecolor="#5b9bd5 [3204]" strokeweight="1pt">
                 <v:textbox>
                   <w:txbxContent>
                     <w:p>
@@ -2285,6 +2285,2765 @@
       </w:r>
     </w:p>
     <w:p/>
+    <w:p/>
+    <w:p/>
+    <w:p/>
+    <w:p/>
+    <w:p/>
+    <w:p/>
+    <w:p/>
+    <w:p/>
+    <w:p/>
+    <w:p/>
+    <w:p/>
+    <w:p/>
+    <w:p/>
+    <w:p/>
+    <w:p/>
+    <w:p>
+      <w:r>
+        <w:rPr>
+          <w:rFonts w:ascii="Times New Roman" w:hAnsi="Times New Roman" w:cs="Times New Roman"/>
+          <w:b/>
+          <w:noProof/>
+          <w:sz w:val="36"/>
+          <w:szCs w:val="36"/>
+        </w:rPr>
+        <mc:AlternateContent>
+          <mc:Choice Requires="wps">
+            <w:drawing>
+              <wp:anchor distT="0" distB="0" distL="114300" distR="114300" simplePos="0" relativeHeight="251732992" behindDoc="0" locked="0" layoutInCell="1" allowOverlap="1" wp14:anchorId="5ADAF0B4" wp14:editId="602850E9">
+                <wp:simplePos x="0" y="0"/>
+                <wp:positionH relativeFrom="column">
+                  <wp:posOffset>281940</wp:posOffset>
+                </wp:positionH>
+                <wp:positionV relativeFrom="paragraph">
+                  <wp:posOffset>68580</wp:posOffset>
+                </wp:positionV>
+                <wp:extent cx="3886200" cy="1280160"/>
+                <wp:effectExtent l="0" t="38100" r="76200" b="34290"/>
+                <wp:wrapNone/>
+                <wp:docPr id="135192842" name="Connector: Elbow 11"/>
+                <wp:cNvGraphicFramePr/>
+                <a:graphic xmlns:a="http://schemas.openxmlformats.org/drawingml/2006/main">
+                  <a:graphicData uri="http://schemas.microsoft.com/office/word/2010/wordprocessingShape">
+                    <wps:wsp>
+                      <wps:cNvCnPr/>
+                      <wps:spPr>
+                        <a:xfrm flipV="1">
+                          <a:off x="0" y="0"/>
+                          <a:ext cx="3886200" cy="1280160"/>
+                        </a:xfrm>
+                        <a:prstGeom prst="bentConnector3">
+                          <a:avLst>
+                            <a:gd name="adj1" fmla="val 100088"/>
+                          </a:avLst>
+                        </a:prstGeom>
+                        <a:ln>
+                          <a:tailEnd type="triangle"/>
+                        </a:ln>
+                      </wps:spPr>
+                      <wps:style>
+                        <a:lnRef idx="1">
+                          <a:schemeClr val="accent1"/>
+                        </a:lnRef>
+                        <a:fillRef idx="0">
+                          <a:schemeClr val="accent1"/>
+                        </a:fillRef>
+                        <a:effectRef idx="0">
+                          <a:schemeClr val="accent1"/>
+                        </a:effectRef>
+                        <a:fontRef idx="minor">
+                          <a:schemeClr val="tx1"/>
+                        </a:fontRef>
+                      </wps:style>
+                      <wps:bodyPr/>
+                    </wps:wsp>
+                  </a:graphicData>
+                </a:graphic>
+                <wp14:sizeRelH relativeFrom="margin">
+                  <wp14:pctWidth>0</wp14:pctWidth>
+                </wp14:sizeRelH>
+                <wp14:sizeRelV relativeFrom="margin">
+                  <wp14:pctHeight>0</wp14:pctHeight>
+                </wp14:sizeRelV>
+              </wp:anchor>
+            </w:drawing>
+          </mc:Choice>
+          <mc:Fallback>
+            <w:pict>
+              <v:shapetype w14:anchorId="73A4B6AC" id="_x0000_t34" coordsize="21600,21600" o:spt="34" o:oned="t" adj="10800" path="m,l@0,0@0,21600,21600,21600e" filled="f">
+                <v:stroke joinstyle="miter"/>
+                <v:formulas>
+                  <v:f eqn="val #0"/>
+                </v:formulas>
+                <v:path arrowok="t" fillok="f" o:connecttype="none"/>
+                <v:handles>
+                  <v:h position="#0,center"/>
+                </v:handles>
+                <o:lock v:ext="edit" shapetype="t"/>
+              </v:shapetype>
+              <v:shape id="Connector: Elbow 11" o:spid="_x0000_s1026" type="#_x0000_t34" style="position:absolute;margin-left:22.2pt;margin-top:5.4pt;width:306pt;height:100.8pt;flip:y;z-index:251732992;visibility:visible;mso-wrap-style:square;mso-width-percent:0;mso-height-percent:0;mso-wrap-distance-left:9pt;mso-wrap-distance-top:0;mso-wrap-distance-right:9pt;mso-wrap-distance-bottom:0;mso-position-horizontal:absolute;mso-position-horizontal-relative:text;mso-position-vertical:absolute;mso-position-vertical-relative:text;mso-width-percent:0;mso-height-percent:0;mso-width-relative:margin;mso-height-relative:margin" o:gfxdata="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" adj="21619" strokecolor="#5b9bd5 [3204]" strokeweight=".5pt">
+                <v:stroke endarrow="block"/>
+              </v:shape>
+            </w:pict>
+          </mc:Fallback>
+        </mc:AlternateContent>
+      </w:r>
+    </w:p>
+    <w:p/>
+    <w:p>
+      <w:r>
+        <w:rPr>
+          <w:noProof/>
+        </w:rPr>
+        <mc:AlternateContent>
+          <mc:Choice Requires="wps">
+            <w:drawing>
+              <wp:anchor distT="0" distB="0" distL="114300" distR="114300" simplePos="0" relativeHeight="251725824" behindDoc="0" locked="0" layoutInCell="1" allowOverlap="1" wp14:anchorId="00351E56" wp14:editId="162D9CFA">
+                <wp:simplePos x="0" y="0"/>
+                <wp:positionH relativeFrom="column">
+                  <wp:posOffset>-312420</wp:posOffset>
+                </wp:positionH>
+                <wp:positionV relativeFrom="paragraph">
+                  <wp:posOffset>352425</wp:posOffset>
+                </wp:positionV>
+                <wp:extent cx="716280" cy="424815"/>
+                <wp:effectExtent l="0" t="0" r="26670" b="13335"/>
+                <wp:wrapNone/>
+                <wp:docPr id="740112097" name="Rectangle 1"/>
+                <wp:cNvGraphicFramePr/>
+                <a:graphic xmlns:a="http://schemas.openxmlformats.org/drawingml/2006/main">
+                  <a:graphicData uri="http://schemas.microsoft.com/office/word/2010/wordprocessingShape">
+                    <wps:wsp>
+                      <wps:cNvSpPr/>
+                      <wps:spPr>
+                        <a:xfrm>
+                          <a:off x="0" y="0"/>
+                          <a:ext cx="716280" cy="424815"/>
+                        </a:xfrm>
+                        <a:prstGeom prst="rect">
+                          <a:avLst/>
+                        </a:prstGeom>
+                        <a:ln>
+                          <a:solidFill>
+                            <a:srgbClr val="0070C0"/>
+                          </a:solidFill>
+                        </a:ln>
+                      </wps:spPr>
+                      <wps:style>
+                        <a:lnRef idx="2">
+                          <a:schemeClr val="dk1"/>
+                        </a:lnRef>
+                        <a:fillRef idx="1">
+                          <a:schemeClr val="lt1"/>
+                        </a:fillRef>
+                        <a:effectRef idx="0">
+                          <a:schemeClr val="dk1"/>
+                        </a:effectRef>
+                        <a:fontRef idx="minor">
+                          <a:schemeClr val="dk1"/>
+                        </a:fontRef>
+                      </wps:style>
+                      <wps:txbx>
+                        <w:txbxContent>
+                          <w:p>
+                            <w:pPr>
+                              <w:jc w:val="center"/>
+                              <w:rPr>
+                                <w:color w:val="000000" w:themeColor="text1"/>
+                                <w14:shadow w14:blurRad="38100" w14:dist="19050" w14:dir="2700000" w14:sx="100000" w14:sy="100000" w14:kx="0" w14:ky="0" w14:algn="tl">
+                                  <w14:schemeClr w14:val="dk1">
+                                    <w14:alpha w14:val="60000"/>
+                                  </w14:schemeClr>
+                                </w14:shadow>
+                                <w14:textOutline w14:w="0" w14:cap="flat" w14:cmpd="sng" w14:algn="ctr">
+                                  <w14:noFill/>
+                                  <w14:prstDash w14:val="solid"/>
+                                  <w14:round/>
+                                </w14:textOutline>
+                              </w:rPr>
+                            </w:pPr>
+                            <w:r>
+                              <w:rPr>
+                                <w:color w:val="000000" w:themeColor="text1"/>
+                                <w14:shadow w14:blurRad="38100" w14:dist="19050" w14:dir="2700000" w14:sx="100000" w14:sy="100000" w14:kx="0" w14:ky="0" w14:algn="tl">
+                                  <w14:schemeClr w14:val="dk1">
+                                    <w14:alpha w14:val="60000"/>
+                                  </w14:schemeClr>
+                                </w14:shadow>
+                                <w14:textOutline w14:w="0" w14:cap="flat" w14:cmpd="sng" w14:algn="ctr">
+                                  <w14:noFill/>
+                                  <w14:prstDash w14:val="solid"/>
+                                  <w14:round/>
+                                </w14:textOutline>
+                              </w:rPr>
+                              <w:t>Student</w:t>
+                            </w:r>
+                          </w:p>
+                        </w:txbxContent>
+                      </wps:txbx>
+                      <wps:bodyPr rot="0" spcFirstLastPara="0" vertOverflow="overflow" horzOverflow="overflow" vert="horz" wrap="square" lIns="91440" tIns="45720" rIns="91440" bIns="45720" numCol="1" spcCol="0" rtlCol="0" fromWordArt="0" anchor="ctr" anchorCtr="0" forceAA="0" compatLnSpc="1">
+                        <a:prstTxWarp prst="textNoShape">
+                          <a:avLst/>
+                        </a:prstTxWarp>
+                        <a:noAutofit/>
+                      </wps:bodyPr>
+                    </wps:wsp>
+                  </a:graphicData>
+                </a:graphic>
+              </wp:anchor>
+            </w:drawing>
+          </mc:Choice>
+          <mc:Fallback>
+            <w:pict>
+              <v:rect w14:anchorId="00351E56" id="Rectangle 1" o:spid="_x0000_s1036" style="position:absolute;margin-left:-24.6pt;margin-top:27.75pt;width:56.4pt;height:33.45pt;z-index:251725824;visibility:visible;mso-wrap-style:square;mso-wrap-distance-left:9pt;mso-wrap-distance-top:0;mso-wrap-distance-right:9pt;mso-wrap-distance-bottom:0;mso-position-horizontal:absolute;mso-position-horizontal-relative:text;mso-position-vertical:absolute;mso-position-vertical-relative:text;v-text-anchor:middle" o:gfxdata="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" fillcolor="white [3201]" strokecolor="#0070c0" strokeweight="1pt">
+                <v:textbox>
+                  <w:txbxContent>
+                    <w:p>
+                      <w:pPr>
+                        <w:jc w:val="center"/>
+                        <w:rPr>
+                          <w:color w:val="000000" w:themeColor="text1"/>
+                          <w14:shadow w14:blurRad="38100" w14:dist="19050" w14:dir="2700000" w14:sx="100000" w14:sy="100000" w14:kx="0" w14:ky="0" w14:algn="tl">
+                            <w14:schemeClr w14:val="dk1">
+                              <w14:alpha w14:val="60000"/>
+                            </w14:schemeClr>
+                          </w14:shadow>
+                          <w14:textOutline w14:w="0" w14:cap="flat" w14:cmpd="sng" w14:algn="ctr">
+                            <w14:noFill/>
+                            <w14:prstDash w14:val="solid"/>
+                            <w14:round/>
+                          </w14:textOutline>
+                        </w:rPr>
+                      </w:pPr>
+                      <w:r>
+                        <w:rPr>
+                          <w:color w:val="000000" w:themeColor="text1"/>
+                          <w14:shadow w14:blurRad="38100" w14:dist="19050" w14:dir="2700000" w14:sx="100000" w14:sy="100000" w14:kx="0" w14:ky="0" w14:algn="tl">
+                            <w14:schemeClr w14:val="dk1">
+                              <w14:alpha w14:val="60000"/>
+                            </w14:schemeClr>
+                          </w14:shadow>
+                          <w14:textOutline w14:w="0" w14:cap="flat" w14:cmpd="sng" w14:algn="ctr">
+                            <w14:noFill/>
+                            <w14:prstDash w14:val="solid"/>
+                            <w14:round/>
+                          </w14:textOutline>
+                        </w:rPr>
+                        <w:t>Student</w:t>
+                      </w:r>
+                    </w:p>
+                  </w:txbxContent>
+                </v:textbox>
+              </v:rect>
+            </w:pict>
+          </mc:Fallback>
+        </mc:AlternateContent>
+      </w:r>
+    </w:p>
+    <w:p>
+      <w:r>
+        <w:rPr>
+          <w:noProof/>
+        </w:rPr>
+        <mc:AlternateContent>
+          <mc:Choice Requires="wps">
+            <w:drawing>
+              <wp:anchor distT="0" distB="0" distL="114300" distR="114300" simplePos="0" relativeHeight="251729920" behindDoc="0" locked="0" layoutInCell="1" allowOverlap="1" wp14:anchorId="0D2B5AB9" wp14:editId="611A1DEC">
+                <wp:simplePos x="0" y="0"/>
+                <wp:positionH relativeFrom="column">
+                  <wp:posOffset>403860</wp:posOffset>
+                </wp:positionH>
+                <wp:positionV relativeFrom="paragraph">
+                  <wp:posOffset>171450</wp:posOffset>
+                </wp:positionV>
+                <wp:extent cx="1737360" cy="45719"/>
+                <wp:effectExtent l="0" t="76200" r="0" b="50165"/>
+                <wp:wrapNone/>
+                <wp:docPr id="1264405286" name="Straight Arrow Connector 5"/>
+                <wp:cNvGraphicFramePr/>
+                <a:graphic xmlns:a="http://schemas.openxmlformats.org/drawingml/2006/main">
+                  <a:graphicData uri="http://schemas.microsoft.com/office/word/2010/wordprocessingShape">
+                    <wps:wsp>
+                      <wps:cNvCnPr/>
+                      <wps:spPr>
+                        <a:xfrm flipV="1">
+                          <a:off x="0" y="0"/>
+                          <a:ext cx="1737360" cy="45719"/>
+                        </a:xfrm>
+                        <a:prstGeom prst="straightConnector1">
+                          <a:avLst/>
+                        </a:prstGeom>
+                        <a:ln>
+                          <a:tailEnd type="triangle"/>
+                        </a:ln>
+                      </wps:spPr>
+                      <wps:style>
+                        <a:lnRef idx="1">
+                          <a:schemeClr val="accent1"/>
+                        </a:lnRef>
+                        <a:fillRef idx="0">
+                          <a:schemeClr val="accent1"/>
+                        </a:fillRef>
+                        <a:effectRef idx="0">
+                          <a:schemeClr val="accent1"/>
+                        </a:effectRef>
+                        <a:fontRef idx="minor">
+                          <a:schemeClr val="tx1"/>
+                        </a:fontRef>
+                      </wps:style>
+                      <wps:bodyPr/>
+                    </wps:wsp>
+                  </a:graphicData>
+                </a:graphic>
+                <wp14:sizeRelH relativeFrom="margin">
+                  <wp14:pctWidth>0</wp14:pctWidth>
+                </wp14:sizeRelH>
+                <wp14:sizeRelV relativeFrom="margin">
+                  <wp14:pctHeight>0</wp14:pctHeight>
+                </wp14:sizeRelV>
+              </wp:anchor>
+            </w:drawing>
+          </mc:Choice>
+          <mc:Fallback>
+            <w:pict>
+              <v:shapetype w14:anchorId="2CA062B3" id="_x0000_t32" coordsize="21600,21600" o:spt="32" o:oned="t" path="m,l21600,21600e" filled="f">
+                <v:path arrowok="t" fillok="f" o:connecttype="none"/>
+                <o:lock v:ext="edit" shapetype="t"/>
+              </v:shapetype>
+              <v:shape id="Straight Arrow Connector 5" o:spid="_x0000_s1026" type="#_x0000_t32" style="position:absolute;margin-left:31.8pt;margin-top:13.5pt;width:136.8pt;height:3.6pt;flip:y;z-index:251729920;visibility:visible;mso-wrap-style:square;mso-width-percent:0;mso-height-percent:0;mso-wrap-distance-left:9pt;mso-wrap-distance-top:0;mso-wrap-distance-right:9pt;mso-wrap-distance-bottom:0;mso-position-horizontal:absolute;mso-position-horizontal-relative:text;mso-position-vertical:absolute;mso-position-vertical-relative:text;mso-width-percent:0;mso-height-percent:0;mso-width-relative:margin;mso-height-relative:margin" o:gfxdata="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" strokecolor="#5b9bd5 [3204]" strokeweight=".5pt">
+                <v:stroke endarrow="block" joinstyle="miter"/>
+              </v:shape>
+            </w:pict>
+          </mc:Fallback>
+        </mc:AlternateContent>
+      </w:r>
+      <w:r>
+        <w:rPr>
+          <w:noProof/>
+        </w:rPr>
+        <mc:AlternateContent>
+          <mc:Choice Requires="wps">
+            <w:drawing>
+              <wp:anchor distT="0" distB="0" distL="114300" distR="114300" simplePos="0" relativeHeight="251726848" behindDoc="0" locked="0" layoutInCell="1" allowOverlap="1" wp14:anchorId="732F59A3" wp14:editId="313AF222">
+                <wp:simplePos x="0" y="0"/>
+                <wp:positionH relativeFrom="column">
+                  <wp:posOffset>2141220</wp:posOffset>
+                </wp:positionH>
+                <wp:positionV relativeFrom="paragraph">
+                  <wp:posOffset>65405</wp:posOffset>
+                </wp:positionV>
+                <wp:extent cx="1085850" cy="350520"/>
+                <wp:effectExtent l="0" t="0" r="19050" b="11430"/>
+                <wp:wrapNone/>
+                <wp:docPr id="1516990411" name="Rectangle 2"/>
+                <wp:cNvGraphicFramePr/>
+                <a:graphic xmlns:a="http://schemas.openxmlformats.org/drawingml/2006/main">
+                  <a:graphicData uri="http://schemas.microsoft.com/office/word/2010/wordprocessingShape">
+                    <wps:wsp>
+                      <wps:cNvSpPr/>
+                      <wps:spPr>
+                        <a:xfrm>
+                          <a:off x="0" y="0"/>
+                          <a:ext cx="1085850" cy="350520"/>
+                        </a:xfrm>
+                        <a:prstGeom prst="rect">
+                          <a:avLst/>
+                        </a:prstGeom>
+                        <a:ln>
+                          <a:solidFill>
+                            <a:schemeClr val="accent1">
+                              <a:lumMod val="75000"/>
+                            </a:schemeClr>
+                          </a:solidFill>
+                        </a:ln>
+                      </wps:spPr>
+                      <wps:style>
+                        <a:lnRef idx="2">
+                          <a:schemeClr val="accent6"/>
+                        </a:lnRef>
+                        <a:fillRef idx="1">
+                          <a:schemeClr val="lt1"/>
+                        </a:fillRef>
+                        <a:effectRef idx="0">
+                          <a:schemeClr val="accent6"/>
+                        </a:effectRef>
+                        <a:fontRef idx="minor">
+                          <a:schemeClr val="dk1"/>
+                        </a:fontRef>
+                      </wps:style>
+                      <wps:txbx>
+                        <w:txbxContent>
+                          <w:p>
+                            <w:pPr>
+                              <w:jc w:val="center"/>
+                              <w:rPr>
+                                <w:color w:val="000000" w:themeColor="text1"/>
+                                <w14:shadow w14:blurRad="38100" w14:dist="19050" w14:dir="2700000" w14:sx="100000" w14:sy="100000" w14:kx="0" w14:ky="0" w14:algn="tl">
+                                  <w14:schemeClr w14:val="dk1">
+                                    <w14:alpha w14:val="60000"/>
+                                  </w14:schemeClr>
+                                </w14:shadow>
+                                <w14:textOutline w14:w="0" w14:cap="flat" w14:cmpd="sng" w14:algn="ctr">
+                                  <w14:noFill/>
+                                  <w14:prstDash w14:val="solid"/>
+                                  <w14:round/>
+                                </w14:textOutline>
+                              </w:rPr>
+                            </w:pPr>
+                            <w:r>
+                              <w:rPr>
+                                <w:color w:val="000000" w:themeColor="text1"/>
+                                <w14:shadow w14:blurRad="38100" w14:dist="19050" w14:dir="2700000" w14:sx="100000" w14:sy="100000" w14:kx="0" w14:ky="0" w14:algn="tl">
+                                  <w14:schemeClr w14:val="dk1">
+                                    <w14:alpha w14:val="60000"/>
+                                  </w14:schemeClr>
+                                </w14:shadow>
+                                <w14:textOutline w14:w="0" w14:cap="flat" w14:cmpd="sng" w14:algn="ctr">
+                                  <w14:noFill/>
+                                  <w14:prstDash w14:val="solid"/>
+                                  <w14:round/>
+                                </w14:textOutline>
+                              </w:rPr>
+                              <w:t>Student Profile</w:t>
+                            </w:r>
+                          </w:p>
+                        </w:txbxContent>
+                      </wps:txbx>
+                      <wps:bodyPr rot="0" spcFirstLastPara="0" vertOverflow="overflow" horzOverflow="overflow" vert="horz" wrap="square" lIns="91440" tIns="45720" rIns="91440" bIns="45720" numCol="1" spcCol="0" rtlCol="0" fromWordArt="0" anchor="ctr" anchorCtr="0" forceAA="0" compatLnSpc="1">
+                        <a:prstTxWarp prst="textNoShape">
+                          <a:avLst/>
+                        </a:prstTxWarp>
+                        <a:noAutofit/>
+                      </wps:bodyPr>
+                    </wps:wsp>
+                  </a:graphicData>
+                </a:graphic>
+                <wp14:sizeRelH relativeFrom="margin">
+                  <wp14:pctWidth>0</wp14:pctWidth>
+                </wp14:sizeRelH>
+              </wp:anchor>
+            </w:drawing>
+          </mc:Choice>
+          <mc:Fallback>
+            <w:pict>
+              <v:rect w14:anchorId="732F59A3" id="_x0000_s1037" style="position:absolute;margin-left:168.6pt;margin-top:5.15pt;width:85.5pt;height:27.6pt;z-index:251726848;visibility:visible;mso-wrap-style:square;mso-width-percent:0;mso-wrap-distance-left:9pt;mso-wrap-distance-top:0;mso-wrap-distance-right:9pt;mso-wrap-distance-bottom:0;mso-position-horizontal:absolute;mso-position-horizontal-relative:text;mso-position-vertical:absolute;mso-position-vertical-relative:text;mso-width-percent:0;mso-width-relative:margin;v-text-anchor:middle" o:gfxdata="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" fillcolor="white [3201]" strokecolor="#2e74b5 [2404]" strokeweight="1pt">
+                <v:textbox>
+                  <w:txbxContent>
+                    <w:p>
+                      <w:pPr>
+                        <w:jc w:val="center"/>
+                        <w:rPr>
+                          <w:color w:val="000000" w:themeColor="text1"/>
+                          <w14:shadow w14:blurRad="38100" w14:dist="19050" w14:dir="2700000" w14:sx="100000" w14:sy="100000" w14:kx="0" w14:ky="0" w14:algn="tl">
+                            <w14:schemeClr w14:val="dk1">
+                              <w14:alpha w14:val="60000"/>
+                            </w14:schemeClr>
+                          </w14:shadow>
+                          <w14:textOutline w14:w="0" w14:cap="flat" w14:cmpd="sng" w14:algn="ctr">
+                            <w14:noFill/>
+                            <w14:prstDash w14:val="solid"/>
+                            <w14:round/>
+                          </w14:textOutline>
+                        </w:rPr>
+                      </w:pPr>
+                      <w:r>
+                        <w:rPr>
+                          <w:color w:val="000000" w:themeColor="text1"/>
+                          <w14:shadow w14:blurRad="38100" w14:dist="19050" w14:dir="2700000" w14:sx="100000" w14:sy="100000" w14:kx="0" w14:ky="0" w14:algn="tl">
+                            <w14:schemeClr w14:val="dk1">
+                              <w14:alpha w14:val="60000"/>
+                            </w14:schemeClr>
+                          </w14:shadow>
+                          <w14:textOutline w14:w="0" w14:cap="flat" w14:cmpd="sng" w14:algn="ctr">
+                            <w14:noFill/>
+                            <w14:prstDash w14:val="solid"/>
+                            <w14:round/>
+                          </w14:textOutline>
+                        </w:rPr>
+                        <w:t>Student Profile</w:t>
+                      </w:r>
+                    </w:p>
+                  </w:txbxContent>
+                </v:textbox>
+              </v:rect>
+            </w:pict>
+          </mc:Fallback>
+        </mc:AlternateContent>
+      </w:r>
+      <w:r>
+        <w:t>t</w:t>
+      </w:r>
+    </w:p>
+    <w:p>
+      <w:pPr>
+        <w:rPr>
+          <w:rFonts w:ascii="Times New Roman" w:hAnsi="Times New Roman" w:cs="Times New Roman"/>
+          <w:b/>
+          <w:sz w:val="36"/>
+          <w:szCs w:val="36"/>
+        </w:rPr>
+      </w:pPr>
+      <w:r>
+        <w:rPr>
+          <w:rFonts w:ascii="Times New Roman" w:hAnsi="Times New Roman" w:cs="Times New Roman"/>
+          <w:b/>
+          <w:noProof/>
+          <w:sz w:val="36"/>
+          <w:szCs w:val="36"/>
+        </w:rPr>
+        <mc:AlternateContent>
+          <mc:Choice Requires="wps">
+            <w:drawing>
+              <wp:anchor distT="0" distB="0" distL="114300" distR="114300" simplePos="0" relativeHeight="251730944" behindDoc="0" locked="0" layoutInCell="1" allowOverlap="1" wp14:anchorId="09324693" wp14:editId="2155CDB6">
+                <wp:simplePos x="0" y="0"/>
+                <wp:positionH relativeFrom="column">
+                  <wp:posOffset>-99060</wp:posOffset>
+                </wp:positionH>
+                <wp:positionV relativeFrom="paragraph">
+                  <wp:posOffset>206375</wp:posOffset>
+                </wp:positionV>
+                <wp:extent cx="2476500" cy="977265"/>
+                <wp:effectExtent l="0" t="0" r="95250" b="89535"/>
+                <wp:wrapNone/>
+                <wp:docPr id="1261044861" name="Connector: Elbow 7"/>
+                <wp:cNvGraphicFramePr/>
+                <a:graphic xmlns:a="http://schemas.openxmlformats.org/drawingml/2006/main">
+                  <a:graphicData uri="http://schemas.microsoft.com/office/word/2010/wordprocessingShape">
+                    <wps:wsp>
+                      <wps:cNvCnPr/>
+                      <wps:spPr>
+                        <a:xfrm>
+                          <a:off x="0" y="0"/>
+                          <a:ext cx="2476500" cy="977265"/>
+                        </a:xfrm>
+                        <a:prstGeom prst="bentConnector3">
+                          <a:avLst>
+                            <a:gd name="adj1" fmla="val 39"/>
+                          </a:avLst>
+                        </a:prstGeom>
+                        <a:ln>
+                          <a:tailEnd type="triangle"/>
+                        </a:ln>
+                      </wps:spPr>
+                      <wps:style>
+                        <a:lnRef idx="1">
+                          <a:schemeClr val="accent1"/>
+                        </a:lnRef>
+                        <a:fillRef idx="0">
+                          <a:schemeClr val="accent1"/>
+                        </a:fillRef>
+                        <a:effectRef idx="0">
+                          <a:schemeClr val="accent1"/>
+                        </a:effectRef>
+                        <a:fontRef idx="minor">
+                          <a:schemeClr val="tx1"/>
+                        </a:fontRef>
+                      </wps:style>
+                      <wps:bodyPr/>
+                    </wps:wsp>
+                  </a:graphicData>
+                </a:graphic>
+                <wp14:sizeRelH relativeFrom="margin">
+                  <wp14:pctWidth>0</wp14:pctWidth>
+                </wp14:sizeRelH>
+                <wp14:sizeRelV relativeFrom="margin">
+                  <wp14:pctHeight>0</wp14:pctHeight>
+                </wp14:sizeRelV>
+              </wp:anchor>
+            </w:drawing>
+          </mc:Choice>
+          <mc:Fallback>
+            <w:pict>
+              <v:shape w14:anchorId="5654DA08" id="Connector: Elbow 7" o:spid="_x0000_s1026" type="#_x0000_t34" style="position:absolute;margin-left:-7.8pt;margin-top:16.25pt;width:195pt;height:76.95pt;z-index:251730944;visibility:visible;mso-wrap-style:square;mso-width-percent:0;mso-height-percent:0;mso-wrap-distance-left:9pt;mso-wrap-distance-top:0;mso-wrap-distance-right:9pt;mso-wrap-distance-bottom:0;mso-position-horizontal:absolute;mso-position-horizontal-relative:text;mso-position-vertical:absolute;mso-position-vertical-relative:text;mso-width-percent:0;mso-height-percent:0;mso-width-relative:margin;mso-height-relative:margin" o:gfxdata="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" adj="8" strokecolor="#5b9bd5 [3204]" strokeweight=".5pt">
+                <v:stroke endarrow="block"/>
+              </v:shape>
+            </w:pict>
+          </mc:Fallback>
+        </mc:AlternateContent>
+      </w:r>
+      <w:r>
+        <w:rPr>
+          <w:rFonts w:ascii="Times New Roman" w:hAnsi="Times New Roman" w:cs="Times New Roman"/>
+          <w:b/>
+          <w:noProof/>
+          <w:sz w:val="36"/>
+          <w:szCs w:val="36"/>
+        </w:rPr>
+        <mc:AlternateContent>
+          <mc:Choice Requires="wps">
+            <w:drawing>
+              <wp:anchor distT="0" distB="0" distL="114300" distR="114300" simplePos="0" relativeHeight="251731968" behindDoc="0" locked="0" layoutInCell="1" allowOverlap="1" wp14:anchorId="1A0C3B23" wp14:editId="24AE4231">
+                <wp:simplePos x="0" y="0"/>
+                <wp:positionH relativeFrom="column">
+                  <wp:posOffset>403860</wp:posOffset>
+                </wp:positionH>
+                <wp:positionV relativeFrom="paragraph">
+                  <wp:posOffset>46355</wp:posOffset>
+                </wp:positionV>
+                <wp:extent cx="2103120" cy="525780"/>
+                <wp:effectExtent l="0" t="0" r="68580" b="102870"/>
+                <wp:wrapNone/>
+                <wp:docPr id="1990753066" name="Connector: Elbow 8"/>
+                <wp:cNvGraphicFramePr/>
+                <a:graphic xmlns:a="http://schemas.openxmlformats.org/drawingml/2006/main">
+                  <a:graphicData uri="http://schemas.microsoft.com/office/word/2010/wordprocessingShape">
+                    <wps:wsp>
+                      <wps:cNvCnPr/>
+                      <wps:spPr>
+                        <a:xfrm>
+                          <a:off x="0" y="0"/>
+                          <a:ext cx="2103120" cy="525780"/>
+                        </a:xfrm>
+                        <a:prstGeom prst="bentConnector3">
+                          <a:avLst>
+                            <a:gd name="adj1" fmla="val 28261"/>
+                          </a:avLst>
+                        </a:prstGeom>
+                        <a:ln>
+                          <a:tailEnd type="triangle"/>
+                        </a:ln>
+                      </wps:spPr>
+                      <wps:style>
+                        <a:lnRef idx="1">
+                          <a:schemeClr val="accent1"/>
+                        </a:lnRef>
+                        <a:fillRef idx="0">
+                          <a:schemeClr val="accent1"/>
+                        </a:fillRef>
+                        <a:effectRef idx="0">
+                          <a:schemeClr val="accent1"/>
+                        </a:effectRef>
+                        <a:fontRef idx="minor">
+                          <a:schemeClr val="tx1"/>
+                        </a:fontRef>
+                      </wps:style>
+                      <wps:bodyPr/>
+                    </wps:wsp>
+                  </a:graphicData>
+                </a:graphic>
+                <wp14:sizeRelH relativeFrom="margin">
+                  <wp14:pctWidth>0</wp14:pctWidth>
+                </wp14:sizeRelH>
+              </wp:anchor>
+            </w:drawing>
+          </mc:Choice>
+          <mc:Fallback>
+            <w:pict>
+              <v:shape w14:anchorId="54CB8E11" id="Connector: Elbow 8" o:spid="_x0000_s1026" type="#_x0000_t34" style="position:absolute;margin-left:31.8pt;margin-top:3.65pt;width:165.6pt;height:41.4pt;z-index:251731968;visibility:visible;mso-wrap-style:square;mso-width-percent:0;mso-wrap-distance-left:9pt;mso-wrap-distance-top:0;mso-wrap-distance-right:9pt;mso-wrap-distance-bottom:0;mso-position-horizontal:absolute;mso-position-horizontal-relative:text;mso-position-vertical:absolute;mso-position-vertical-relative:text;mso-width-percent:0;mso-width-relative:margin" o:gfxdata="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" adj="6104" strokecolor="#5b9bd5 [3204]" strokeweight=".5pt">
+                <v:stroke endarrow="block"/>
+              </v:shape>
+            </w:pict>
+          </mc:Fallback>
+        </mc:AlternateContent>
+      </w:r>
+      <w:r>
+        <w:rPr>
+          <w:rFonts w:ascii="Times New Roman" w:hAnsi="Times New Roman" w:cs="Times New Roman"/>
+          <w:b/>
+          <w:noProof/>
+          <w:sz w:val="36"/>
+          <w:szCs w:val="36"/>
+        </w:rPr>
+        <mc:AlternateContent>
+          <mc:Choice Requires="wps">
+            <w:drawing>
+              <wp:anchor distT="0" distB="0" distL="114300" distR="114300" simplePos="0" relativeHeight="251727872" behindDoc="0" locked="0" layoutInCell="1" allowOverlap="1" wp14:anchorId="41CE6064" wp14:editId="5AE7CED1">
+                <wp:simplePos x="0" y="0"/>
+                <wp:positionH relativeFrom="column">
+                  <wp:posOffset>2506980</wp:posOffset>
+                </wp:positionH>
+                <wp:positionV relativeFrom="paragraph">
+                  <wp:posOffset>374015</wp:posOffset>
+                </wp:positionV>
+                <wp:extent cx="960120" cy="342900"/>
+                <wp:effectExtent l="0" t="0" r="11430" b="19050"/>
+                <wp:wrapNone/>
+                <wp:docPr id="319994233" name="Rectangle 3"/>
+                <wp:cNvGraphicFramePr/>
+                <a:graphic xmlns:a="http://schemas.openxmlformats.org/drawingml/2006/main">
+                  <a:graphicData uri="http://schemas.microsoft.com/office/word/2010/wordprocessingShape">
+                    <wps:wsp>
+                      <wps:cNvSpPr/>
+                      <wps:spPr>
+                        <a:xfrm>
+                          <a:off x="0" y="0"/>
+                          <a:ext cx="960120" cy="342900"/>
+                        </a:xfrm>
+                        <a:prstGeom prst="rect">
+                          <a:avLst/>
+                        </a:prstGeom>
+                        <a:ln>
+                          <a:solidFill>
+                            <a:srgbClr val="0070C0"/>
+                          </a:solidFill>
+                        </a:ln>
+                      </wps:spPr>
+                      <wps:style>
+                        <a:lnRef idx="2">
+                          <a:schemeClr val="accent6"/>
+                        </a:lnRef>
+                        <a:fillRef idx="1">
+                          <a:schemeClr val="lt1"/>
+                        </a:fillRef>
+                        <a:effectRef idx="0">
+                          <a:schemeClr val="accent6"/>
+                        </a:effectRef>
+                        <a:fontRef idx="minor">
+                          <a:schemeClr val="dk1"/>
+                        </a:fontRef>
+                      </wps:style>
+                      <wps:txbx>
+                        <w:txbxContent>
+                          <w:p>
+                            <w:pPr>
+                              <w:jc w:val="center"/>
+                              <w:rPr>
+                                <w:color w:val="000000" w:themeColor="text1"/>
+                                <w14:shadow w14:blurRad="38100" w14:dist="19050" w14:dir="2700000" w14:sx="100000" w14:sy="100000" w14:kx="0" w14:ky="0" w14:algn="tl">
+                                  <w14:schemeClr w14:val="dk1">
+                                    <w14:alpha w14:val="60000"/>
+                                  </w14:schemeClr>
+                                </w14:shadow>
+                                <w14:textOutline w14:w="0" w14:cap="flat" w14:cmpd="sng" w14:algn="ctr">
+                                  <w14:noFill/>
+                                  <w14:prstDash w14:val="solid"/>
+                                  <w14:round/>
+                                </w14:textOutline>
+                              </w:rPr>
+                            </w:pPr>
+                            <w:r>
+                              <w:rPr>
+                                <w:color w:val="000000" w:themeColor="text1"/>
+                                <w14:shadow w14:blurRad="38100" w14:dist="19050" w14:dir="2700000" w14:sx="100000" w14:sy="100000" w14:kx="0" w14:ky="0" w14:algn="tl">
+                                  <w14:schemeClr w14:val="dk1">
+                                    <w14:alpha w14:val="60000"/>
+                                  </w14:schemeClr>
+                                </w14:shadow>
+                                <w14:textOutline w14:w="0" w14:cap="flat" w14:cmpd="sng" w14:algn="ctr">
+                                  <w14:noFill/>
+                                  <w14:prstDash w14:val="solid"/>
+                                  <w14:round/>
+                                </w14:textOutline>
+                              </w:rPr>
+                              <w:t>Grades</w:t>
+                            </w:r>
+                          </w:p>
+                        </w:txbxContent>
+                      </wps:txbx>
+                      <wps:bodyPr rot="0" spcFirstLastPara="0" vertOverflow="overflow" horzOverflow="overflow" vert="horz" wrap="square" lIns="91440" tIns="45720" rIns="91440" bIns="45720" numCol="1" spcCol="0" rtlCol="0" fromWordArt="0" anchor="ctr" anchorCtr="0" forceAA="0" compatLnSpc="1">
+                        <a:prstTxWarp prst="textNoShape">
+                          <a:avLst/>
+                        </a:prstTxWarp>
+                        <a:noAutofit/>
+                      </wps:bodyPr>
+                    </wps:wsp>
+                  </a:graphicData>
+                </a:graphic>
+              </wp:anchor>
+            </w:drawing>
+          </mc:Choice>
+          <mc:Fallback>
+            <w:pict>
+              <v:rect w14:anchorId="41CE6064" id="_x0000_s1038" style="position:absolute;margin-left:197.4pt;margin-top:29.45pt;width:75.6pt;height:27pt;z-index:251727872;visibility:visible;mso-wrap-style:square;mso-wrap-distance-left:9pt;mso-wrap-distance-top:0;mso-wrap-distance-right:9pt;mso-wrap-distance-bottom:0;mso-position-horizontal:absolute;mso-position-horizontal-relative:text;mso-position-vertical:absolute;mso-position-vertical-relative:text;v-text-anchor:middle" o:gfxdata="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" fillcolor="white [3201]" strokecolor="#0070c0" strokeweight="1pt">
+                <v:textbox>
+                  <w:txbxContent>
+                    <w:p>
+                      <w:pPr>
+                        <w:jc w:val="center"/>
+                        <w:rPr>
+                          <w:color w:val="000000" w:themeColor="text1"/>
+                          <w14:shadow w14:blurRad="38100" w14:dist="19050" w14:dir="2700000" w14:sx="100000" w14:sy="100000" w14:kx="0" w14:ky="0" w14:algn="tl">
+                            <w14:schemeClr w14:val="dk1">
+                              <w14:alpha w14:val="60000"/>
+                            </w14:schemeClr>
+                          </w14:shadow>
+                          <w14:textOutline w14:w="0" w14:cap="flat" w14:cmpd="sng" w14:algn="ctr">
+                            <w14:noFill/>
+                            <w14:prstDash w14:val="solid"/>
+                            <w14:round/>
+                          </w14:textOutline>
+                        </w:rPr>
+                      </w:pPr>
+                      <w:r>
+                        <w:rPr>
+                          <w:color w:val="000000" w:themeColor="text1"/>
+                          <w14:shadow w14:blurRad="38100" w14:dist="19050" w14:dir="2700000" w14:sx="100000" w14:sy="100000" w14:kx="0" w14:ky="0" w14:algn="tl">
+                            <w14:schemeClr w14:val="dk1">
+                              <w14:alpha w14:val="60000"/>
+                            </w14:schemeClr>
+                          </w14:shadow>
+                          <w14:textOutline w14:w="0" w14:cap="flat" w14:cmpd="sng" w14:algn="ctr">
+                            <w14:noFill/>
+                            <w14:prstDash w14:val="solid"/>
+                            <w14:round/>
+                          </w14:textOutline>
+                        </w:rPr>
+                        <w:t>Grades</w:t>
+                      </w:r>
+                    </w:p>
+                  </w:txbxContent>
+                </v:textbox>
+              </v:rect>
+            </w:pict>
+          </mc:Fallback>
+        </mc:AlternateContent>
+      </w:r>
+      <w:r>
+        <w:rPr>
+          <w:rFonts w:ascii="Times New Roman" w:hAnsi="Times New Roman" w:cs="Times New Roman"/>
+          <w:b/>
+          <w:noProof/>
+          <w:sz w:val="36"/>
+          <w:szCs w:val="36"/>
+        </w:rPr>
+        <mc:AlternateContent>
+          <mc:Choice Requires="wps">
+            <w:drawing>
+              <wp:anchor distT="0" distB="0" distL="114300" distR="114300" simplePos="0" relativeHeight="251715584" behindDoc="0" locked="0" layoutInCell="1" allowOverlap="1" wp14:anchorId="782A89F0" wp14:editId="12FAAFF4">
+                <wp:simplePos x="0" y="0"/>
+                <wp:positionH relativeFrom="column">
+                  <wp:posOffset>845820</wp:posOffset>
+                </wp:positionH>
+                <wp:positionV relativeFrom="paragraph">
+                  <wp:posOffset>5876289</wp:posOffset>
+                </wp:positionV>
+                <wp:extent cx="3200400" cy="470535"/>
+                <wp:effectExtent l="0" t="38100" r="76200" b="24765"/>
+                <wp:wrapNone/>
+                <wp:docPr id="1781172923" name="Elbow Connector 30"/>
+                <wp:cNvGraphicFramePr/>
+                <a:graphic xmlns:a="http://schemas.openxmlformats.org/drawingml/2006/main">
+                  <a:graphicData uri="http://schemas.microsoft.com/office/word/2010/wordprocessingShape">
+                    <wps:wsp>
+                      <wps:cNvCnPr/>
+                      <wps:spPr>
+                        <a:xfrm flipV="1">
+                          <a:off x="0" y="0"/>
+                          <a:ext cx="3200400" cy="470535"/>
+                        </a:xfrm>
+                        <a:prstGeom prst="bentConnector3">
+                          <a:avLst>
+                            <a:gd name="adj1" fmla="val 100231"/>
+                          </a:avLst>
+                        </a:prstGeom>
+                        <a:ln>
+                          <a:tailEnd type="triangle"/>
+                        </a:ln>
+                      </wps:spPr>
+                      <wps:style>
+                        <a:lnRef idx="1">
+                          <a:schemeClr val="accent1"/>
+                        </a:lnRef>
+                        <a:fillRef idx="0">
+                          <a:schemeClr val="accent1"/>
+                        </a:fillRef>
+                        <a:effectRef idx="0">
+                          <a:schemeClr val="accent1"/>
+                        </a:effectRef>
+                        <a:fontRef idx="minor">
+                          <a:schemeClr val="tx1"/>
+                        </a:fontRef>
+                      </wps:style>
+                      <wps:bodyPr/>
+                    </wps:wsp>
+                  </a:graphicData>
+                </a:graphic>
+                <wp14:sizeRelH relativeFrom="margin">
+                  <wp14:pctWidth>0</wp14:pctWidth>
+                </wp14:sizeRelH>
+                <wp14:sizeRelV relativeFrom="margin">
+                  <wp14:pctHeight>0</wp14:pctHeight>
+                </wp14:sizeRelV>
+              </wp:anchor>
+            </w:drawing>
+          </mc:Choice>
+          <mc:Fallback>
+            <w:pict>
+              <v:shape w14:anchorId="6F09EC3A" id="Elbow Connector 30" o:spid="_x0000_s1026" type="#_x0000_t34" style="position:absolute;margin-left:66.6pt;margin-top:462.7pt;width:252pt;height:37.05pt;flip:y;z-index:251715584;visibility:visible;mso-wrap-style:square;mso-width-percent:0;mso-height-percent:0;mso-wrap-distance-left:9pt;mso-wrap-distance-top:0;mso-wrap-distance-right:9pt;mso-wrap-distance-bottom:0;mso-position-horizontal:absolute;mso-position-horizontal-relative:text;mso-position-vertical:absolute;mso-position-vertical-relative:text;mso-width-percent:0;mso-height-percent:0;mso-width-relative:margin;mso-height-relative:margin" o:gfxdata="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" adj="21650" strokecolor="#5b9bd5 [3204]" strokeweight=".5pt">
+                <v:stroke endarrow="block"/>
+              </v:shape>
+            </w:pict>
+          </mc:Fallback>
+        </mc:AlternateContent>
+      </w:r>
+      <w:r>
+        <w:rPr>
+          <w:rFonts w:ascii="Times New Roman" w:hAnsi="Times New Roman" w:cs="Times New Roman"/>
+          <w:b/>
+          <w:noProof/>
+          <w:sz w:val="36"/>
+          <w:szCs w:val="36"/>
+        </w:rPr>
+        <mc:AlternateContent>
+          <mc:Choice Requires="wps">
+            <w:drawing>
+              <wp:anchor distT="0" distB="0" distL="114300" distR="114300" simplePos="0" relativeHeight="251714560" behindDoc="0" locked="0" layoutInCell="1" allowOverlap="1" wp14:anchorId="363CEF8B" wp14:editId="5ABE8169">
+                <wp:simplePos x="0" y="0"/>
+                <wp:positionH relativeFrom="column">
+                  <wp:posOffset>523874</wp:posOffset>
+                </wp:positionH>
+                <wp:positionV relativeFrom="paragraph">
+                  <wp:posOffset>6344919</wp:posOffset>
+                </wp:positionV>
+                <wp:extent cx="1762125" cy="1095375"/>
+                <wp:effectExtent l="0" t="0" r="85725" b="85725"/>
+                <wp:wrapNone/>
+                <wp:docPr id="968401994" name="Elbow Connector 28"/>
+                <wp:cNvGraphicFramePr/>
+                <a:graphic xmlns:a="http://schemas.openxmlformats.org/drawingml/2006/main">
+                  <a:graphicData uri="http://schemas.microsoft.com/office/word/2010/wordprocessingShape">
+                    <wps:wsp>
+                      <wps:cNvCnPr/>
+                      <wps:spPr>
+                        <a:xfrm>
+                          <a:off x="0" y="0"/>
+                          <a:ext cx="1762125" cy="1095375"/>
+                        </a:xfrm>
+                        <a:prstGeom prst="bentConnector3">
+                          <a:avLst>
+                            <a:gd name="adj1" fmla="val 811"/>
+                          </a:avLst>
+                        </a:prstGeom>
+                        <a:ln>
+                          <a:tailEnd type="triangle"/>
+                        </a:ln>
+                      </wps:spPr>
+                      <wps:style>
+                        <a:lnRef idx="1">
+                          <a:schemeClr val="accent1"/>
+                        </a:lnRef>
+                        <a:fillRef idx="0">
+                          <a:schemeClr val="accent1"/>
+                        </a:fillRef>
+                        <a:effectRef idx="0">
+                          <a:schemeClr val="accent1"/>
+                        </a:effectRef>
+                        <a:fontRef idx="minor">
+                          <a:schemeClr val="tx1"/>
+                        </a:fontRef>
+                      </wps:style>
+                      <wps:bodyPr/>
+                    </wps:wsp>
+                  </a:graphicData>
+                </a:graphic>
+              </wp:anchor>
+            </w:drawing>
+          </mc:Choice>
+          <mc:Fallback>
+            <w:pict>
+              <v:shape w14:anchorId="17D9A574" id="Elbow Connector 28" o:spid="_x0000_s1026" type="#_x0000_t34" style="position:absolute;margin-left:41.25pt;margin-top:499.6pt;width:138.75pt;height:86.25pt;z-index:251714560;visibility:visible;mso-wrap-style:square;mso-wrap-distance-left:9pt;mso-wrap-distance-top:0;mso-wrap-distance-right:9pt;mso-wrap-distance-bottom:0;mso-position-horizontal:absolute;mso-position-horizontal-relative:text;mso-position-vertical:absolute;mso-position-vertical-relative:text" o:gfxdata="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" adj="175" strokecolor="#5b9bd5 [3204]" strokeweight=".5pt">
+                <v:stroke endarrow="block"/>
+              </v:shape>
+            </w:pict>
+          </mc:Fallback>
+        </mc:AlternateContent>
+      </w:r>
+      <w:r>
+        <w:rPr>
+          <w:rFonts w:ascii="Times New Roman" w:hAnsi="Times New Roman" w:cs="Times New Roman"/>
+          <w:b/>
+          <w:noProof/>
+          <w:sz w:val="36"/>
+          <w:szCs w:val="36"/>
+        </w:rPr>
+        <mc:AlternateContent>
+          <mc:Choice Requires="wps">
+            <w:drawing>
+              <wp:anchor distT="0" distB="0" distL="114300" distR="114300" simplePos="0" relativeHeight="251713536" behindDoc="0" locked="0" layoutInCell="1" allowOverlap="1" wp14:anchorId="597771C9" wp14:editId="56550149">
+                <wp:simplePos x="0" y="0"/>
+                <wp:positionH relativeFrom="column">
+                  <wp:posOffset>857249</wp:posOffset>
+                </wp:positionH>
+                <wp:positionV relativeFrom="paragraph">
+                  <wp:posOffset>6240145</wp:posOffset>
+                </wp:positionV>
+                <wp:extent cx="1400175" cy="495300"/>
+                <wp:effectExtent l="0" t="0" r="66675" b="95250"/>
+                <wp:wrapNone/>
+                <wp:docPr id="1672064513" name="Elbow Connector 27"/>
+                <wp:cNvGraphicFramePr/>
+                <a:graphic xmlns:a="http://schemas.openxmlformats.org/drawingml/2006/main">
+                  <a:graphicData uri="http://schemas.microsoft.com/office/word/2010/wordprocessingShape">
+                    <wps:wsp>
+                      <wps:cNvCnPr/>
+                      <wps:spPr>
+                        <a:xfrm>
+                          <a:off x="0" y="0"/>
+                          <a:ext cx="1400175" cy="495300"/>
+                        </a:xfrm>
+                        <a:prstGeom prst="bentConnector3">
+                          <a:avLst/>
+                        </a:prstGeom>
+                        <a:ln>
+                          <a:tailEnd type="triangle"/>
+                        </a:ln>
+                      </wps:spPr>
+                      <wps:style>
+                        <a:lnRef idx="1">
+                          <a:schemeClr val="accent1"/>
+                        </a:lnRef>
+                        <a:fillRef idx="0">
+                          <a:schemeClr val="accent1"/>
+                        </a:fillRef>
+                        <a:effectRef idx="0">
+                          <a:schemeClr val="accent1"/>
+                        </a:effectRef>
+                        <a:fontRef idx="minor">
+                          <a:schemeClr val="tx1"/>
+                        </a:fontRef>
+                      </wps:style>
+                      <wps:bodyPr/>
+                    </wps:wsp>
+                  </a:graphicData>
+                </a:graphic>
+              </wp:anchor>
+            </w:drawing>
+          </mc:Choice>
+          <mc:Fallback>
+            <w:pict>
+              <v:shape w14:anchorId="7B227FE3" id="Elbow Connector 27" o:spid="_x0000_s1026" type="#_x0000_t34" style="position:absolute;margin-left:67.5pt;margin-top:491.35pt;width:110.25pt;height:39pt;z-index:251713536;visibility:visible;mso-wrap-style:square;mso-wrap-distance-left:9pt;mso-wrap-distance-top:0;mso-wrap-distance-right:9pt;mso-wrap-distance-bottom:0;mso-position-horizontal:absolute;mso-position-horizontal-relative:text;mso-position-vertical:absolute;mso-position-vertical-relative:text" o:gfxdata="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" strokecolor="#5b9bd5 [3204]" strokeweight=".5pt">
+                <v:stroke endarrow="block"/>
+              </v:shape>
+            </w:pict>
+          </mc:Fallback>
+        </mc:AlternateContent>
+      </w:r>
+      <w:r>
+        <w:rPr>
+          <w:rFonts w:ascii="Times New Roman" w:hAnsi="Times New Roman" w:cs="Times New Roman"/>
+          <w:b/>
+          <w:noProof/>
+          <w:sz w:val="36"/>
+          <w:szCs w:val="36"/>
+        </w:rPr>
+        <mc:AlternateContent>
+          <mc:Choice Requires="wps">
+            <w:drawing>
+              <wp:anchor distT="0" distB="0" distL="114300" distR="114300" simplePos="0" relativeHeight="251712512" behindDoc="0" locked="0" layoutInCell="1" allowOverlap="1" wp14:anchorId="161F427C" wp14:editId="48465747">
+                <wp:simplePos x="0" y="0"/>
+                <wp:positionH relativeFrom="column">
+                  <wp:posOffset>847725</wp:posOffset>
+                </wp:positionH>
+                <wp:positionV relativeFrom="paragraph">
+                  <wp:posOffset>6087745</wp:posOffset>
+                </wp:positionV>
+                <wp:extent cx="1390650" cy="0"/>
+                <wp:effectExtent l="0" t="76200" r="19050" b="95250"/>
+                <wp:wrapNone/>
+                <wp:docPr id="77816193" name="Elbow Connector 26"/>
+                <wp:cNvGraphicFramePr/>
+                <a:graphic xmlns:a="http://schemas.openxmlformats.org/drawingml/2006/main">
+                  <a:graphicData uri="http://schemas.microsoft.com/office/word/2010/wordprocessingShape">
+                    <wps:wsp>
+                      <wps:cNvCnPr/>
+                      <wps:spPr>
+                        <a:xfrm>
+                          <a:off x="0" y="0"/>
+                          <a:ext cx="1390650" cy="0"/>
+                        </a:xfrm>
+                        <a:prstGeom prst="bentConnector3">
+                          <a:avLst/>
+                        </a:prstGeom>
+                        <a:ln>
+                          <a:tailEnd type="triangle"/>
+                        </a:ln>
+                      </wps:spPr>
+                      <wps:style>
+                        <a:lnRef idx="1">
+                          <a:schemeClr val="accent1"/>
+                        </a:lnRef>
+                        <a:fillRef idx="0">
+                          <a:schemeClr val="accent1"/>
+                        </a:fillRef>
+                        <a:effectRef idx="0">
+                          <a:schemeClr val="accent1"/>
+                        </a:effectRef>
+                        <a:fontRef idx="minor">
+                          <a:schemeClr val="tx1"/>
+                        </a:fontRef>
+                      </wps:style>
+                      <wps:bodyPr/>
+                    </wps:wsp>
+                  </a:graphicData>
+                </a:graphic>
+              </wp:anchor>
+            </w:drawing>
+          </mc:Choice>
+          <mc:Fallback>
+            <w:pict>
+              <v:shape w14:anchorId="3174FF04" id="Elbow Connector 26" o:spid="_x0000_s1026" type="#_x0000_t34" style="position:absolute;margin-left:66.75pt;margin-top:479.35pt;width:109.5pt;height:0;z-index:251712512;visibility:visible;mso-wrap-style:square;mso-wrap-distance-left:9pt;mso-wrap-distance-top:0;mso-wrap-distance-right:9pt;mso-wrap-distance-bottom:0;mso-position-horizontal:absolute;mso-position-horizontal-relative:text;mso-position-vertical:absolute;mso-position-vertical-relative:text" o:gfxdata="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" strokecolor="#5b9bd5 [3204]" strokeweight=".5pt">
+                <v:stroke endarrow="block"/>
+              </v:shape>
+            </w:pict>
+          </mc:Fallback>
+        </mc:AlternateContent>
+      </w:r>
+      <w:r>
+        <w:rPr>
+          <w:rFonts w:ascii="Times New Roman" w:hAnsi="Times New Roman" w:cs="Times New Roman"/>
+          <w:b/>
+          <w:noProof/>
+          <w:sz w:val="36"/>
+          <w:szCs w:val="36"/>
+        </w:rPr>
+        <mc:AlternateContent>
+          <mc:Choice Requires="wps">
+            <w:drawing>
+              <wp:anchor distT="0" distB="0" distL="114300" distR="114300" simplePos="0" relativeHeight="251711488" behindDoc="0" locked="0" layoutInCell="1" allowOverlap="1" wp14:anchorId="4D8F1C87" wp14:editId="064649CD">
+                <wp:simplePos x="0" y="0"/>
+                <wp:positionH relativeFrom="column">
+                  <wp:posOffset>2295525</wp:posOffset>
+                </wp:positionH>
+                <wp:positionV relativeFrom="paragraph">
+                  <wp:posOffset>7202170</wp:posOffset>
+                </wp:positionV>
+                <wp:extent cx="1228725" cy="466725"/>
+                <wp:effectExtent l="0" t="0" r="28575" b="28575"/>
+                <wp:wrapNone/>
+                <wp:docPr id="832319456" name="Rectangle 832319456"/>
+                <wp:cNvGraphicFramePr/>
+                <a:graphic xmlns:a="http://schemas.openxmlformats.org/drawingml/2006/main">
+                  <a:graphicData uri="http://schemas.microsoft.com/office/word/2010/wordprocessingShape">
+                    <wps:wsp>
+                      <wps:cNvSpPr/>
+                      <wps:spPr>
+                        <a:xfrm>
+                          <a:off x="0" y="0"/>
+                          <a:ext cx="1228725" cy="466725"/>
+                        </a:xfrm>
+                        <a:prstGeom prst="rect">
+                          <a:avLst/>
+                        </a:prstGeom>
+                      </wps:spPr>
+                      <wps:style>
+                        <a:lnRef idx="2">
+                          <a:schemeClr val="accent5"/>
+                        </a:lnRef>
+                        <a:fillRef idx="1">
+                          <a:schemeClr val="lt1"/>
+                        </a:fillRef>
+                        <a:effectRef idx="0">
+                          <a:schemeClr val="accent5"/>
+                        </a:effectRef>
+                        <a:fontRef idx="minor">
+                          <a:schemeClr val="dk1"/>
+                        </a:fontRef>
+                      </wps:style>
+                      <wps:txbx>
+                        <w:txbxContent>
+                          <w:p>
+                            <w:pPr>
+                              <w:jc w:val="center"/>
+                            </w:pPr>
+                            <w:r>
+                              <w:rPr>
+                                <w:color w:val="000000" w:themeColor="text1"/>
+                                <w14:shadow w14:blurRad="38100" w14:dist="19050" w14:dir="2700000" w14:sx="100000" w14:sy="100000" w14:kx="0" w14:ky="0" w14:algn="tl">
+                                  <w14:schemeClr w14:val="dk1">
+                                    <w14:alpha w14:val="60000"/>
+                                  </w14:schemeClr>
+                                </w14:shadow>
+                                <w14:textOutline w14:w="0" w14:cap="flat" w14:cmpd="sng" w14:algn="ctr">
+                                  <w14:noFill/>
+                                  <w14:prstDash w14:val="solid"/>
+                                  <w14:round/>
+                                </w14:textOutline>
+                              </w:rPr>
+                              <w:t>Fee</w:t>
+                            </w:r>
+                            <w:r>
+                              <w:t xml:space="preserve"> </w:t>
+                            </w:r>
+                            <w:r>
+                              <w:rPr>
+                                <w:color w:val="000000" w:themeColor="text1"/>
+                                <w14:shadow w14:blurRad="38100" w14:dist="19050" w14:dir="2700000" w14:sx="100000" w14:sy="100000" w14:kx="0" w14:ky="0" w14:algn="tl">
+                                  <w14:schemeClr w14:val="dk1">
+                                    <w14:alpha w14:val="60000"/>
+                                  </w14:schemeClr>
+                                </w14:shadow>
+                                <w14:textOutline w14:w="0" w14:cap="flat" w14:cmpd="sng" w14:algn="ctr">
+                                  <w14:noFill/>
+                                  <w14:prstDash w14:val="solid"/>
+                                  <w14:round/>
+                                </w14:textOutline>
+                              </w:rPr>
+                              <w:t>Payments</w:t>
+                            </w:r>
+                          </w:p>
+                        </w:txbxContent>
+                      </wps:txbx>
+                      <wps:bodyPr rot="0" spcFirstLastPara="0" vertOverflow="overflow" horzOverflow="overflow" vert="horz" wrap="square" lIns="91440" tIns="45720" rIns="91440" bIns="45720" numCol="1" spcCol="0" rtlCol="0" fromWordArt="0" anchor="ctr" anchorCtr="0" forceAA="0" compatLnSpc="1">
+                        <a:prstTxWarp prst="textNoShape">
+                          <a:avLst/>
+                        </a:prstTxWarp>
+                        <a:noAutofit/>
+                      </wps:bodyPr>
+                    </wps:wsp>
+                  </a:graphicData>
+                </a:graphic>
+                <wp14:sizeRelV relativeFrom="margin">
+                  <wp14:pctHeight>0</wp14:pctHeight>
+                </wp14:sizeRelV>
+              </wp:anchor>
+            </w:drawing>
+          </mc:Choice>
+          <mc:Fallback>
+            <w:pict>
+              <v:rect w14:anchorId="4D8F1C87" id="Rectangle 832319456" o:spid="_x0000_s1039" style="position:absolute;margin-left:180.75pt;margin-top:567.1pt;width:96.75pt;height:36.75pt;z-index:251711488;visibility:visible;mso-wrap-style:square;mso-height-percent:0;mso-wrap-distance-left:9pt;mso-wrap-distance-top:0;mso-wrap-distance-right:9pt;mso-wrap-distance-bottom:0;mso-position-horizontal:absolute;mso-position-horizontal-relative:text;mso-position-vertical:absolute;mso-position-vertical-relative:text;mso-height-percent:0;mso-height-relative:margin;v-text-anchor:middle" o:gfxdata="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" fillcolor="white [3201]" strokecolor="#4472c4 [3208]" strokeweight="1pt">
+                <v:textbox>
+                  <w:txbxContent>
+                    <w:p>
+                      <w:pPr>
+                        <w:jc w:val="center"/>
+                      </w:pPr>
+                      <w:r>
+                        <w:rPr>
+                          <w:color w:val="000000" w:themeColor="text1"/>
+                          <w14:shadow w14:blurRad="38100" w14:dist="19050" w14:dir="2700000" w14:sx="100000" w14:sy="100000" w14:kx="0" w14:ky="0" w14:algn="tl">
+                            <w14:schemeClr w14:val="dk1">
+                              <w14:alpha w14:val="60000"/>
+                            </w14:schemeClr>
+                          </w14:shadow>
+                          <w14:textOutline w14:w="0" w14:cap="flat" w14:cmpd="sng" w14:algn="ctr">
+                            <w14:noFill/>
+                            <w14:prstDash w14:val="solid"/>
+                            <w14:round/>
+                          </w14:textOutline>
+                        </w:rPr>
+                        <w:t>Fee</w:t>
+                      </w:r>
+                      <w:r>
+                        <w:t xml:space="preserve"> </w:t>
+                      </w:r>
+                      <w:r>
+                        <w:rPr>
+                          <w:color w:val="000000" w:themeColor="text1"/>
+                          <w14:shadow w14:blurRad="38100" w14:dist="19050" w14:dir="2700000" w14:sx="100000" w14:sy="100000" w14:kx="0" w14:ky="0" w14:algn="tl">
+                            <w14:schemeClr w14:val="dk1">
+                              <w14:alpha w14:val="60000"/>
+                            </w14:schemeClr>
+                          </w14:shadow>
+                          <w14:textOutline w14:w="0" w14:cap="flat" w14:cmpd="sng" w14:algn="ctr">
+                            <w14:noFill/>
+                            <w14:prstDash w14:val="solid"/>
+                            <w14:round/>
+                          </w14:textOutline>
+                        </w:rPr>
+                        <w:t>Payments</w:t>
+                      </w:r>
+                    </w:p>
+                  </w:txbxContent>
+                </v:textbox>
+              </v:rect>
+            </w:pict>
+          </mc:Fallback>
+        </mc:AlternateContent>
+      </w:r>
+      <w:r>
+        <w:rPr>
+          <w:rFonts w:ascii="Times New Roman" w:hAnsi="Times New Roman" w:cs="Times New Roman"/>
+          <w:b/>
+          <w:noProof/>
+          <w:sz w:val="36"/>
+          <w:szCs w:val="36"/>
+        </w:rPr>
+        <mc:AlternateContent>
+          <mc:Choice Requires="wps">
+            <w:drawing>
+              <wp:anchor distT="0" distB="0" distL="114300" distR="114300" simplePos="0" relativeHeight="251710464" behindDoc="0" locked="0" layoutInCell="1" allowOverlap="1" wp14:anchorId="518A0062" wp14:editId="363D914F">
+                <wp:simplePos x="0" y="0"/>
+                <wp:positionH relativeFrom="column">
+                  <wp:posOffset>2247900</wp:posOffset>
+                </wp:positionH>
+                <wp:positionV relativeFrom="paragraph">
+                  <wp:posOffset>6554470</wp:posOffset>
+                </wp:positionV>
+                <wp:extent cx="1152525" cy="390525"/>
+                <wp:effectExtent l="0" t="0" r="28575" b="28575"/>
+                <wp:wrapNone/>
+                <wp:docPr id="99531222" name="Rectangle 99531222"/>
+                <wp:cNvGraphicFramePr/>
+                <a:graphic xmlns:a="http://schemas.openxmlformats.org/drawingml/2006/main">
+                  <a:graphicData uri="http://schemas.microsoft.com/office/word/2010/wordprocessingShape">
+                    <wps:wsp>
+                      <wps:cNvSpPr/>
+                      <wps:spPr>
+                        <a:xfrm>
+                          <a:off x="0" y="0"/>
+                          <a:ext cx="1152525" cy="390525"/>
+                        </a:xfrm>
+                        <a:prstGeom prst="rect">
+                          <a:avLst/>
+                        </a:prstGeom>
+                      </wps:spPr>
+                      <wps:style>
+                        <a:lnRef idx="2">
+                          <a:schemeClr val="accent5"/>
+                        </a:lnRef>
+                        <a:fillRef idx="1">
+                          <a:schemeClr val="lt1"/>
+                        </a:fillRef>
+                        <a:effectRef idx="0">
+                          <a:schemeClr val="accent5"/>
+                        </a:effectRef>
+                        <a:fontRef idx="minor">
+                          <a:schemeClr val="dk1"/>
+                        </a:fontRef>
+                      </wps:style>
+                      <wps:txbx>
+                        <w:txbxContent>
+                          <w:p>
+                            <w:pPr>
+                              <w:jc w:val="center"/>
+                            </w:pPr>
+                            <w:r>
+                              <w:rPr>
+                                <w:color w:val="000000" w:themeColor="text1"/>
+                                <w14:shadow w14:blurRad="38100" w14:dist="19050" w14:dir="2700000" w14:sx="100000" w14:sy="100000" w14:kx="0" w14:ky="0" w14:algn="tl">
+                                  <w14:schemeClr w14:val="dk1">
+                                    <w14:alpha w14:val="60000"/>
+                                  </w14:schemeClr>
+                                </w14:shadow>
+                                <w14:textOutline w14:w="0" w14:cap="flat" w14:cmpd="sng" w14:algn="ctr">
+                                  <w14:noFill/>
+                                  <w14:prstDash w14:val="solid"/>
+                                  <w14:round/>
+                                </w14:textOutline>
+                              </w:rPr>
+                              <w:t>Grades</w:t>
+                            </w:r>
+                          </w:p>
+                        </w:txbxContent>
+                      </wps:txbx>
+                      <wps:bodyPr rot="0" spcFirstLastPara="0" vertOverflow="overflow" horzOverflow="overflow" vert="horz" wrap="square" lIns="91440" tIns="45720" rIns="91440" bIns="45720" numCol="1" spcCol="0" rtlCol="0" fromWordArt="0" anchor="ctr" anchorCtr="0" forceAA="0" compatLnSpc="1">
+                        <a:prstTxWarp prst="textNoShape">
+                          <a:avLst/>
+                        </a:prstTxWarp>
+                        <a:noAutofit/>
+                      </wps:bodyPr>
+                    </wps:wsp>
+                  </a:graphicData>
+                </a:graphic>
+                <wp14:sizeRelV relativeFrom="margin">
+                  <wp14:pctHeight>0</wp14:pctHeight>
+                </wp14:sizeRelV>
+              </wp:anchor>
+            </w:drawing>
+          </mc:Choice>
+          <mc:Fallback>
+            <w:pict>
+              <v:rect w14:anchorId="518A0062" id="Rectangle 99531222" o:spid="_x0000_s1040" style="position:absolute;margin-left:177pt;margin-top:516.1pt;width:90.75pt;height:30.75pt;z-index:251710464;visibility:visible;mso-wrap-style:square;mso-height-percent:0;mso-wrap-distance-left:9pt;mso-wrap-distance-top:0;mso-wrap-distance-right:9pt;mso-wrap-distance-bottom:0;mso-position-horizontal:absolute;mso-position-horizontal-relative:text;mso-position-vertical:absolute;mso-position-vertical-relative:text;mso-height-percent:0;mso-height-relative:margin;v-text-anchor:middle" o:gfxdata="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" fillcolor="white [3201]" strokecolor="#4472c4 [3208]" strokeweight="1pt">
+                <v:textbox>
+                  <w:txbxContent>
+                    <w:p>
+                      <w:pPr>
+                        <w:jc w:val="center"/>
+                      </w:pPr>
+                      <w:r>
+                        <w:rPr>
+                          <w:color w:val="000000" w:themeColor="text1"/>
+                          <w14:shadow w14:blurRad="38100" w14:dist="19050" w14:dir="2700000" w14:sx="100000" w14:sy="100000" w14:kx="0" w14:ky="0" w14:algn="tl">
+                            <w14:schemeClr w14:val="dk1">
+                              <w14:alpha w14:val="60000"/>
+                            </w14:schemeClr>
+                          </w14:shadow>
+                          <w14:textOutline w14:w="0" w14:cap="flat" w14:cmpd="sng" w14:algn="ctr">
+                            <w14:noFill/>
+                            <w14:prstDash w14:val="solid"/>
+                            <w14:round/>
+                          </w14:textOutline>
+                        </w:rPr>
+                        <w:t>Grades</w:t>
+                      </w:r>
+                    </w:p>
+                  </w:txbxContent>
+                </v:textbox>
+              </v:rect>
+            </w:pict>
+          </mc:Fallback>
+        </mc:AlternateContent>
+      </w:r>
+      <w:r>
+        <w:rPr>
+          <w:rFonts w:ascii="Times New Roman" w:hAnsi="Times New Roman" w:cs="Times New Roman"/>
+          <w:b/>
+          <w:noProof/>
+          <w:sz w:val="36"/>
+          <w:szCs w:val="36"/>
+        </w:rPr>
+        <mc:AlternateContent>
+          <mc:Choice Requires="wps">
+            <w:drawing>
+              <wp:anchor distT="0" distB="0" distL="114300" distR="114300" simplePos="0" relativeHeight="251709440" behindDoc="0" locked="0" layoutInCell="1" allowOverlap="1" wp14:anchorId="72FC5824" wp14:editId="55CE521D">
+                <wp:simplePos x="0" y="0"/>
+                <wp:positionH relativeFrom="column">
+                  <wp:posOffset>2209800</wp:posOffset>
+                </wp:positionH>
+                <wp:positionV relativeFrom="paragraph">
+                  <wp:posOffset>5859145</wp:posOffset>
+                </wp:positionV>
+                <wp:extent cx="1104900" cy="428625"/>
+                <wp:effectExtent l="0" t="0" r="19050" b="28575"/>
+                <wp:wrapNone/>
+                <wp:docPr id="993880025" name="Rectangle 993880025"/>
+                <wp:cNvGraphicFramePr/>
+                <a:graphic xmlns:a="http://schemas.openxmlformats.org/drawingml/2006/main">
+                  <a:graphicData uri="http://schemas.microsoft.com/office/word/2010/wordprocessingShape">
+                    <wps:wsp>
+                      <wps:cNvSpPr/>
+                      <wps:spPr>
+                        <a:xfrm>
+                          <a:off x="0" y="0"/>
+                          <a:ext cx="1104900" cy="428625"/>
+                        </a:xfrm>
+                        <a:prstGeom prst="rect">
+                          <a:avLst/>
+                        </a:prstGeom>
+                      </wps:spPr>
+                      <wps:style>
+                        <a:lnRef idx="2">
+                          <a:schemeClr val="accent5"/>
+                        </a:lnRef>
+                        <a:fillRef idx="1">
+                          <a:schemeClr val="lt1"/>
+                        </a:fillRef>
+                        <a:effectRef idx="0">
+                          <a:schemeClr val="accent5"/>
+                        </a:effectRef>
+                        <a:fontRef idx="minor">
+                          <a:schemeClr val="dk1"/>
+                        </a:fontRef>
+                      </wps:style>
+                      <wps:txbx>
+                        <w:txbxContent>
+                          <w:p>
+                            <w:pPr>
+                              <w:jc w:val="center"/>
+                            </w:pPr>
+                            <w:r>
+                              <w:rPr>
+                                <w:color w:val="000000" w:themeColor="text1"/>
+                                <w14:shadow w14:blurRad="38100" w14:dist="19050" w14:dir="2700000" w14:sx="100000" w14:sy="100000" w14:kx="0" w14:ky="0" w14:algn="tl">
+                                  <w14:schemeClr w14:val="dk1">
+                                    <w14:alpha w14:val="60000"/>
+                                  </w14:schemeClr>
+                                </w14:shadow>
+                                <w14:textOutline w14:w="0" w14:cap="flat" w14:cmpd="sng" w14:algn="ctr">
+                                  <w14:noFill/>
+                                  <w14:prstDash w14:val="solid"/>
+                                  <w14:round/>
+                                </w14:textOutline>
+                              </w:rPr>
+                              <w:t>Student</w:t>
+                            </w:r>
+                            <w:r>
+                              <w:t xml:space="preserve"> </w:t>
+                            </w:r>
+                            <w:r>
+                              <w:rPr>
+                                <w:color w:val="000000" w:themeColor="text1"/>
+                                <w14:shadow w14:blurRad="38100" w14:dist="19050" w14:dir="2700000" w14:sx="100000" w14:sy="100000" w14:kx="0" w14:ky="0" w14:algn="tl">
+                                  <w14:schemeClr w14:val="dk1">
+                                    <w14:alpha w14:val="60000"/>
+                                  </w14:schemeClr>
+                                </w14:shadow>
+                                <w14:textOutline w14:w="0" w14:cap="flat" w14:cmpd="sng" w14:algn="ctr">
+                                  <w14:noFill/>
+                                  <w14:prstDash w14:val="solid"/>
+                                  <w14:round/>
+                                </w14:textOutline>
+                              </w:rPr>
+                              <w:t>Profiles</w:t>
+                            </w:r>
+                          </w:p>
+                        </w:txbxContent>
+                      </wps:txbx>
+                      <wps:bodyPr rot="0" spcFirstLastPara="0" vertOverflow="overflow" horzOverflow="overflow" vert="horz" wrap="square" lIns="91440" tIns="45720" rIns="91440" bIns="45720" numCol="1" spcCol="0" rtlCol="0" fromWordArt="0" anchor="ctr" anchorCtr="0" forceAA="0" compatLnSpc="1">
+                        <a:prstTxWarp prst="textNoShape">
+                          <a:avLst/>
+                        </a:prstTxWarp>
+                        <a:noAutofit/>
+                      </wps:bodyPr>
+                    </wps:wsp>
+                  </a:graphicData>
+                </a:graphic>
+              </wp:anchor>
+            </w:drawing>
+          </mc:Choice>
+          <mc:Fallback>
+            <w:pict>
+              <v:rect w14:anchorId="72FC5824" id="Rectangle 993880025" o:spid="_x0000_s1041" style="position:absolute;margin-left:174pt;margin-top:461.35pt;width:87pt;height:33.75pt;z-index:251709440;visibility:visible;mso-wrap-style:square;mso-wrap-distance-left:9pt;mso-wrap-distance-top:0;mso-wrap-distance-right:9pt;mso-wrap-distance-bottom:0;mso-position-horizontal:absolute;mso-position-horizontal-relative:text;mso-position-vertical:absolute;mso-position-vertical-relative:text;v-text-anchor:middle" o:gfxdata="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" fillcolor="white [3201]" strokecolor="#4472c4 [3208]" strokeweight="1pt">
+                <v:textbox>
+                  <w:txbxContent>
+                    <w:p>
+                      <w:pPr>
+                        <w:jc w:val="center"/>
+                      </w:pPr>
+                      <w:r>
+                        <w:rPr>
+                          <w:color w:val="000000" w:themeColor="text1"/>
+                          <w14:shadow w14:blurRad="38100" w14:dist="19050" w14:dir="2700000" w14:sx="100000" w14:sy="100000" w14:kx="0" w14:ky="0" w14:algn="tl">
+                            <w14:schemeClr w14:val="dk1">
+                              <w14:alpha w14:val="60000"/>
+                            </w14:schemeClr>
+                          </w14:shadow>
+                          <w14:textOutline w14:w="0" w14:cap="flat" w14:cmpd="sng" w14:algn="ctr">
+                            <w14:noFill/>
+                            <w14:prstDash w14:val="solid"/>
+                            <w14:round/>
+                          </w14:textOutline>
+                        </w:rPr>
+                        <w:t>Student</w:t>
+                      </w:r>
+                      <w:r>
+                        <w:t xml:space="preserve"> </w:t>
+                      </w:r>
+                      <w:r>
+                        <w:rPr>
+                          <w:color w:val="000000" w:themeColor="text1"/>
+                          <w14:shadow w14:blurRad="38100" w14:dist="19050" w14:dir="2700000" w14:sx="100000" w14:sy="100000" w14:kx="0" w14:ky="0" w14:algn="tl">
+                            <w14:schemeClr w14:val="dk1">
+                              <w14:alpha w14:val="60000"/>
+                            </w14:schemeClr>
+                          </w14:shadow>
+                          <w14:textOutline w14:w="0" w14:cap="flat" w14:cmpd="sng" w14:algn="ctr">
+                            <w14:noFill/>
+                            <w14:prstDash w14:val="solid"/>
+                            <w14:round/>
+                          </w14:textOutline>
+                        </w:rPr>
+                        <w:t>Profiles</w:t>
+                      </w:r>
+                    </w:p>
+                  </w:txbxContent>
+                </v:textbox>
+              </v:rect>
+            </w:pict>
+          </mc:Fallback>
+        </mc:AlternateContent>
+      </w:r>
+      <w:r>
+        <w:rPr>
+          <w:rFonts w:ascii="Times New Roman" w:hAnsi="Times New Roman" w:cs="Times New Roman"/>
+          <w:b/>
+          <w:noProof/>
+          <w:sz w:val="36"/>
+          <w:szCs w:val="36"/>
+        </w:rPr>
+        <mc:AlternateContent>
+          <mc:Choice Requires="wps">
+            <w:drawing>
+              <wp:anchor distT="0" distB="0" distL="114300" distR="114300" simplePos="0" relativeHeight="251708416" behindDoc="0" locked="0" layoutInCell="1" allowOverlap="1" wp14:anchorId="6731183F" wp14:editId="617C1070">
+                <wp:simplePos x="0" y="0"/>
+                <wp:positionH relativeFrom="margin">
+                  <wp:align>left</wp:align>
+                </wp:positionH>
+                <wp:positionV relativeFrom="paragraph">
+                  <wp:posOffset>5868670</wp:posOffset>
+                </wp:positionV>
+                <wp:extent cx="847725" cy="457200"/>
+                <wp:effectExtent l="0" t="0" r="28575" b="19050"/>
+                <wp:wrapNone/>
+                <wp:docPr id="2051065054" name="Rectangle 2051065054"/>
+                <wp:cNvGraphicFramePr/>
+                <a:graphic xmlns:a="http://schemas.openxmlformats.org/drawingml/2006/main">
+                  <a:graphicData uri="http://schemas.microsoft.com/office/word/2010/wordprocessingShape">
+                    <wps:wsp>
+                      <wps:cNvSpPr/>
+                      <wps:spPr>
+                        <a:xfrm>
+                          <a:off x="0" y="0"/>
+                          <a:ext cx="847725" cy="457200"/>
+                        </a:xfrm>
+                        <a:prstGeom prst="rect">
+                          <a:avLst/>
+                        </a:prstGeom>
+                      </wps:spPr>
+                      <wps:style>
+                        <a:lnRef idx="2">
+                          <a:schemeClr val="accent5"/>
+                        </a:lnRef>
+                        <a:fillRef idx="1">
+                          <a:schemeClr val="lt1"/>
+                        </a:fillRef>
+                        <a:effectRef idx="0">
+                          <a:schemeClr val="accent5"/>
+                        </a:effectRef>
+                        <a:fontRef idx="minor">
+                          <a:schemeClr val="dk1"/>
+                        </a:fontRef>
+                      </wps:style>
+                      <wps:txbx>
+                        <w:txbxContent>
+                          <w:p>
+                            <w:pPr>
+                              <w:jc w:val="center"/>
+                              <w:rPr>
+                                <w:b/>
+                                <w:color w:val="000000" w:themeColor="text1"/>
+                                <w14:shadow w14:blurRad="38100" w14:dist="19050" w14:dir="2700000" w14:sx="100000" w14:sy="100000" w14:kx="0" w14:ky="0" w14:algn="tl">
+                                  <w14:schemeClr w14:val="dk1">
+                                    <w14:alpha w14:val="60000"/>
+                                  </w14:schemeClr>
+                                </w14:shadow>
+                                <w14:textOutline w14:w="0" w14:cap="flat" w14:cmpd="sng" w14:algn="ctr">
+                                  <w14:noFill/>
+                                  <w14:prstDash w14:val="solid"/>
+                                  <w14:round/>
+                                </w14:textOutline>
+                              </w:rPr>
+                            </w:pPr>
+                            <w:r>
+                              <w:rPr>
+                                <w:b/>
+                                <w:color w:val="000000" w:themeColor="text1"/>
+                                <w14:shadow w14:blurRad="38100" w14:dist="19050" w14:dir="2700000" w14:sx="100000" w14:sy="100000" w14:kx="0" w14:ky="0" w14:algn="tl">
+                                  <w14:schemeClr w14:val="dk1">
+                                    <w14:alpha w14:val="60000"/>
+                                  </w14:schemeClr>
+                                </w14:shadow>
+                                <w14:textOutline w14:w="0" w14:cap="flat" w14:cmpd="sng" w14:algn="ctr">
+                                  <w14:noFill/>
+                                  <w14:prstDash w14:val="solid"/>
+                                  <w14:round/>
+                                </w14:textOutline>
+                              </w:rPr>
+                              <w:t>Student</w:t>
+                            </w:r>
+                          </w:p>
+                        </w:txbxContent>
+                      </wps:txbx>
+                      <wps:bodyPr rot="0" spcFirstLastPara="0" vertOverflow="overflow" horzOverflow="overflow" vert="horz" wrap="square" lIns="91440" tIns="45720" rIns="91440" bIns="45720" numCol="1" spcCol="0" rtlCol="0" fromWordArt="0" anchor="ctr" anchorCtr="0" forceAA="0" compatLnSpc="1">
+                        <a:prstTxWarp prst="textNoShape">
+                          <a:avLst/>
+                        </a:prstTxWarp>
+                        <a:noAutofit/>
+                      </wps:bodyPr>
+                    </wps:wsp>
+                  </a:graphicData>
+                </a:graphic>
+                <wp14:sizeRelH relativeFrom="margin">
+                  <wp14:pctWidth>0</wp14:pctWidth>
+                </wp14:sizeRelH>
+                <wp14:sizeRelV relativeFrom="margin">
+                  <wp14:pctHeight>0</wp14:pctHeight>
+                </wp14:sizeRelV>
+              </wp:anchor>
+            </w:drawing>
+          </mc:Choice>
+          <mc:Fallback>
+            <w:pict>
+              <v:rect w14:anchorId="6731183F" id="Rectangle 2051065054" o:spid="_x0000_s1042" style="position:absolute;margin-left:0;margin-top:462.1pt;width:66.75pt;height:36pt;z-index:251708416;visibility:visible;mso-wrap-style:square;mso-width-percent:0;mso-height-percent:0;mso-wrap-distance-left:9pt;mso-wrap-distance-top:0;mso-wrap-distance-right:9pt;mso-wrap-distance-bottom:0;mso-position-horizontal:left;mso-position-horizontal-relative:margin;mso-position-vertical:absolute;mso-position-vertical-relative:text;mso-width-percent:0;mso-height-percent:0;mso-width-relative:margin;mso-height-relative:margin;v-text-anchor:middle" o:gfxdata="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" fillcolor="white [3201]" strokecolor="#4472c4 [3208]" strokeweight="1pt">
+                <v:textbox>
+                  <w:txbxContent>
+                    <w:p>
+                      <w:pPr>
+                        <w:jc w:val="center"/>
+                        <w:rPr>
+                          <w:b/>
+                          <w:color w:val="000000" w:themeColor="text1"/>
+                          <w14:shadow w14:blurRad="38100" w14:dist="19050" w14:dir="2700000" w14:sx="100000" w14:sy="100000" w14:kx="0" w14:ky="0" w14:algn="tl">
+                            <w14:schemeClr w14:val="dk1">
+                              <w14:alpha w14:val="60000"/>
+                            </w14:schemeClr>
+                          </w14:shadow>
+                          <w14:textOutline w14:w="0" w14:cap="flat" w14:cmpd="sng" w14:algn="ctr">
+                            <w14:noFill/>
+                            <w14:prstDash w14:val="solid"/>
+                            <w14:round/>
+                          </w14:textOutline>
+                        </w:rPr>
+                      </w:pPr>
+                      <w:r>
+                        <w:rPr>
+                          <w:b/>
+                          <w:color w:val="000000" w:themeColor="text1"/>
+                          <w14:shadow w14:blurRad="38100" w14:dist="19050" w14:dir="2700000" w14:sx="100000" w14:sy="100000" w14:kx="0" w14:ky="0" w14:algn="tl">
+                            <w14:schemeClr w14:val="dk1">
+                              <w14:alpha w14:val="60000"/>
+                            </w14:schemeClr>
+                          </w14:shadow>
+                          <w14:textOutline w14:w="0" w14:cap="flat" w14:cmpd="sng" w14:algn="ctr">
+                            <w14:noFill/>
+                            <w14:prstDash w14:val="solid"/>
+                            <w14:round/>
+                          </w14:textOutline>
+                        </w:rPr>
+                        <w:t>Student</w:t>
+                      </w:r>
+                    </w:p>
+                  </w:txbxContent>
+                </v:textbox>
+                <w10:wrap anchorx="margin"/>
+              </v:rect>
+            </w:pict>
+          </mc:Fallback>
+        </mc:AlternateContent>
+      </w:r>
+    </w:p>
+    <w:bookmarkStart w:id="0" w:name="_Hlk189949651"/>
+    <w:p>
+      <w:pPr>
+        <w:rPr>
+          <w:rFonts w:ascii="Times New Roman" w:hAnsi="Times New Roman" w:cs="Times New Roman"/>
+          <w:b/>
+          <w:sz w:val="36"/>
+          <w:szCs w:val="36"/>
+        </w:rPr>
+      </w:pPr>
+      <w:r>
+        <w:rPr>
+          <w:rFonts w:ascii="Times New Roman" w:hAnsi="Times New Roman" w:cs="Times New Roman"/>
+          <w:b/>
+          <w:noProof/>
+          <w:sz w:val="36"/>
+          <w:szCs w:val="36"/>
+        </w:rPr>
+        <mc:AlternateContent>
+          <mc:Choice Requires="wps">
+            <w:drawing>
+              <wp:anchor distT="0" distB="0" distL="114300" distR="114300" simplePos="0" relativeHeight="251724800" behindDoc="0" locked="0" layoutInCell="1" allowOverlap="1" wp14:anchorId="46440DCD" wp14:editId="3BD252A8">
+                <wp:simplePos x="0" y="0"/>
+                <wp:positionH relativeFrom="column">
+                  <wp:posOffset>845820</wp:posOffset>
+                </wp:positionH>
+                <wp:positionV relativeFrom="paragraph">
+                  <wp:posOffset>5876289</wp:posOffset>
+                </wp:positionV>
+                <wp:extent cx="3200400" cy="470535"/>
+                <wp:effectExtent l="0" t="38100" r="76200" b="24765"/>
+                <wp:wrapNone/>
+                <wp:docPr id="1004863683" name="Elbow Connector 30"/>
+                <wp:cNvGraphicFramePr/>
+                <a:graphic xmlns:a="http://schemas.openxmlformats.org/drawingml/2006/main">
+                  <a:graphicData uri="http://schemas.microsoft.com/office/word/2010/wordprocessingShape">
+                    <wps:wsp>
+                      <wps:cNvCnPr/>
+                      <wps:spPr>
+                        <a:xfrm flipV="1">
+                          <a:off x="0" y="0"/>
+                          <a:ext cx="3200400" cy="470535"/>
+                        </a:xfrm>
+                        <a:prstGeom prst="bentConnector3">
+                          <a:avLst>
+                            <a:gd name="adj1" fmla="val 100231"/>
+                          </a:avLst>
+                        </a:prstGeom>
+                        <a:ln>
+                          <a:tailEnd type="triangle"/>
+                        </a:ln>
+                      </wps:spPr>
+                      <wps:style>
+                        <a:lnRef idx="1">
+                          <a:schemeClr val="accent1"/>
+                        </a:lnRef>
+                        <a:fillRef idx="0">
+                          <a:schemeClr val="accent1"/>
+                        </a:fillRef>
+                        <a:effectRef idx="0">
+                          <a:schemeClr val="accent1"/>
+                        </a:effectRef>
+                        <a:fontRef idx="minor">
+                          <a:schemeClr val="tx1"/>
+                        </a:fontRef>
+                      </wps:style>
+                      <wps:bodyPr/>
+                    </wps:wsp>
+                  </a:graphicData>
+                </a:graphic>
+                <wp14:sizeRelH relativeFrom="margin">
+                  <wp14:pctWidth>0</wp14:pctWidth>
+                </wp14:sizeRelH>
+                <wp14:sizeRelV relativeFrom="margin">
+                  <wp14:pctHeight>0</wp14:pctHeight>
+                </wp14:sizeRelV>
+              </wp:anchor>
+            </w:drawing>
+          </mc:Choice>
+          <mc:Fallback>
+            <w:pict>
+              <v:shape w14:anchorId="708694AA" id="Elbow Connector 30" o:spid="_x0000_s1026" type="#_x0000_t34" style="position:absolute;margin-left:66.6pt;margin-top:462.7pt;width:252pt;height:37.05pt;flip:y;z-index:251724800;visibility:visible;mso-wrap-style:square;mso-width-percent:0;mso-height-percent:0;mso-wrap-distance-left:9pt;mso-wrap-distance-top:0;mso-wrap-distance-right:9pt;mso-wrap-distance-bottom:0;mso-position-horizontal:absolute;mso-position-horizontal-relative:text;mso-position-vertical:absolute;mso-position-vertical-relative:text;mso-width-percent:0;mso-height-percent:0;mso-width-relative:margin;mso-height-relative:margin" o:gfxdata="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" adj="21650" strokecolor="#5b9bd5 [3204]" strokeweight=".5pt">
+                <v:stroke endarrow="block"/>
+              </v:shape>
+            </w:pict>
+          </mc:Fallback>
+        </mc:AlternateContent>
+      </w:r>
+      <w:r>
+        <w:rPr>
+          <w:rFonts w:ascii="Times New Roman" w:hAnsi="Times New Roman" w:cs="Times New Roman"/>
+          <w:b/>
+          <w:noProof/>
+          <w:sz w:val="36"/>
+          <w:szCs w:val="36"/>
+        </w:rPr>
+        <mc:AlternateContent>
+          <mc:Choice Requires="wps">
+            <w:drawing>
+              <wp:anchor distT="0" distB="0" distL="114300" distR="114300" simplePos="0" relativeHeight="251723776" behindDoc="0" locked="0" layoutInCell="1" allowOverlap="1" wp14:anchorId="0EB9C110" wp14:editId="073047FA">
+                <wp:simplePos x="0" y="0"/>
+                <wp:positionH relativeFrom="column">
+                  <wp:posOffset>523874</wp:posOffset>
+                </wp:positionH>
+                <wp:positionV relativeFrom="paragraph">
+                  <wp:posOffset>6344919</wp:posOffset>
+                </wp:positionV>
+                <wp:extent cx="1762125" cy="1095375"/>
+                <wp:effectExtent l="0" t="0" r="85725" b="85725"/>
+                <wp:wrapNone/>
+                <wp:docPr id="2006085612" name="Elbow Connector 28"/>
+                <wp:cNvGraphicFramePr/>
+                <a:graphic xmlns:a="http://schemas.openxmlformats.org/drawingml/2006/main">
+                  <a:graphicData uri="http://schemas.microsoft.com/office/word/2010/wordprocessingShape">
+                    <wps:wsp>
+                      <wps:cNvCnPr/>
+                      <wps:spPr>
+                        <a:xfrm>
+                          <a:off x="0" y="0"/>
+                          <a:ext cx="1762125" cy="1095375"/>
+                        </a:xfrm>
+                        <a:prstGeom prst="bentConnector3">
+                          <a:avLst>
+                            <a:gd name="adj1" fmla="val 811"/>
+                          </a:avLst>
+                        </a:prstGeom>
+                        <a:ln>
+                          <a:tailEnd type="triangle"/>
+                        </a:ln>
+                      </wps:spPr>
+                      <wps:style>
+                        <a:lnRef idx="1">
+                          <a:schemeClr val="accent1"/>
+                        </a:lnRef>
+                        <a:fillRef idx="0">
+                          <a:schemeClr val="accent1"/>
+                        </a:fillRef>
+                        <a:effectRef idx="0">
+                          <a:schemeClr val="accent1"/>
+                        </a:effectRef>
+                        <a:fontRef idx="minor">
+                          <a:schemeClr val="tx1"/>
+                        </a:fontRef>
+                      </wps:style>
+                      <wps:bodyPr/>
+                    </wps:wsp>
+                  </a:graphicData>
+                </a:graphic>
+              </wp:anchor>
+            </w:drawing>
+          </mc:Choice>
+          <mc:Fallback>
+            <w:pict>
+              <v:shape w14:anchorId="47F83CB0" id="Elbow Connector 28" o:spid="_x0000_s1026" type="#_x0000_t34" style="position:absolute;margin-left:41.25pt;margin-top:499.6pt;width:138.75pt;height:86.25pt;z-index:251723776;visibility:visible;mso-wrap-style:square;mso-wrap-distance-left:9pt;mso-wrap-distance-top:0;mso-wrap-distance-right:9pt;mso-wrap-distance-bottom:0;mso-position-horizontal:absolute;mso-position-horizontal-relative:text;mso-position-vertical:absolute;mso-position-vertical-relative:text" o:gfxdata="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" adj="175" strokecolor="#5b9bd5 [3204]" strokeweight=".5pt">
+                <v:stroke endarrow="block"/>
+              </v:shape>
+            </w:pict>
+          </mc:Fallback>
+        </mc:AlternateContent>
+      </w:r>
+      <w:r>
+        <w:rPr>
+          <w:rFonts w:ascii="Times New Roman" w:hAnsi="Times New Roman" w:cs="Times New Roman"/>
+          <w:b/>
+          <w:noProof/>
+          <w:sz w:val="36"/>
+          <w:szCs w:val="36"/>
+        </w:rPr>
+        <mc:AlternateContent>
+          <mc:Choice Requires="wps">
+            <w:drawing>
+              <wp:anchor distT="0" distB="0" distL="114300" distR="114300" simplePos="0" relativeHeight="251722752" behindDoc="0" locked="0" layoutInCell="1" allowOverlap="1" wp14:anchorId="6245E808" wp14:editId="2EE36D2C">
+                <wp:simplePos x="0" y="0"/>
+                <wp:positionH relativeFrom="column">
+                  <wp:posOffset>857249</wp:posOffset>
+                </wp:positionH>
+                <wp:positionV relativeFrom="paragraph">
+                  <wp:posOffset>6240145</wp:posOffset>
+                </wp:positionV>
+                <wp:extent cx="1400175" cy="495300"/>
+                <wp:effectExtent l="0" t="0" r="66675" b="95250"/>
+                <wp:wrapNone/>
+                <wp:docPr id="1548611471" name="Elbow Connector 27"/>
+                <wp:cNvGraphicFramePr/>
+                <a:graphic xmlns:a="http://schemas.openxmlformats.org/drawingml/2006/main">
+                  <a:graphicData uri="http://schemas.microsoft.com/office/word/2010/wordprocessingShape">
+                    <wps:wsp>
+                      <wps:cNvCnPr/>
+                      <wps:spPr>
+                        <a:xfrm>
+                          <a:off x="0" y="0"/>
+                          <a:ext cx="1400175" cy="495300"/>
+                        </a:xfrm>
+                        <a:prstGeom prst="bentConnector3">
+                          <a:avLst/>
+                        </a:prstGeom>
+                        <a:ln>
+                          <a:tailEnd type="triangle"/>
+                        </a:ln>
+                      </wps:spPr>
+                      <wps:style>
+                        <a:lnRef idx="1">
+                          <a:schemeClr val="accent1"/>
+                        </a:lnRef>
+                        <a:fillRef idx="0">
+                          <a:schemeClr val="accent1"/>
+                        </a:fillRef>
+                        <a:effectRef idx="0">
+                          <a:schemeClr val="accent1"/>
+                        </a:effectRef>
+                        <a:fontRef idx="minor">
+                          <a:schemeClr val="tx1"/>
+                        </a:fontRef>
+                      </wps:style>
+                      <wps:bodyPr/>
+                    </wps:wsp>
+                  </a:graphicData>
+                </a:graphic>
+              </wp:anchor>
+            </w:drawing>
+          </mc:Choice>
+          <mc:Fallback>
+            <w:pict>
+              <v:shape w14:anchorId="04B430C0" id="Elbow Connector 27" o:spid="_x0000_s1026" type="#_x0000_t34" style="position:absolute;margin-left:67.5pt;margin-top:491.35pt;width:110.25pt;height:39pt;z-index:251722752;visibility:visible;mso-wrap-style:square;mso-wrap-distance-left:9pt;mso-wrap-distance-top:0;mso-wrap-distance-right:9pt;mso-wrap-distance-bottom:0;mso-position-horizontal:absolute;mso-position-horizontal-relative:text;mso-position-vertical:absolute;mso-position-vertical-relative:text" o:gfxdata="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" strokecolor="#5b9bd5 [3204]" strokeweight=".5pt">
+                <v:stroke endarrow="block"/>
+              </v:shape>
+            </w:pict>
+          </mc:Fallback>
+        </mc:AlternateContent>
+      </w:r>
+      <w:r>
+        <w:rPr>
+          <w:rFonts w:ascii="Times New Roman" w:hAnsi="Times New Roman" w:cs="Times New Roman"/>
+          <w:b/>
+          <w:noProof/>
+          <w:sz w:val="36"/>
+          <w:szCs w:val="36"/>
+        </w:rPr>
+        <mc:AlternateContent>
+          <mc:Choice Requires="wps">
+            <w:drawing>
+              <wp:anchor distT="0" distB="0" distL="114300" distR="114300" simplePos="0" relativeHeight="251721728" behindDoc="0" locked="0" layoutInCell="1" allowOverlap="1" wp14:anchorId="65E00AE5" wp14:editId="5F0EF231">
+                <wp:simplePos x="0" y="0"/>
+                <wp:positionH relativeFrom="column">
+                  <wp:posOffset>847725</wp:posOffset>
+                </wp:positionH>
+                <wp:positionV relativeFrom="paragraph">
+                  <wp:posOffset>6087745</wp:posOffset>
+                </wp:positionV>
+                <wp:extent cx="1390650" cy="0"/>
+                <wp:effectExtent l="0" t="76200" r="19050" b="95250"/>
+                <wp:wrapNone/>
+                <wp:docPr id="1097817012" name="Elbow Connector 26"/>
+                <wp:cNvGraphicFramePr/>
+                <a:graphic xmlns:a="http://schemas.openxmlformats.org/drawingml/2006/main">
+                  <a:graphicData uri="http://schemas.microsoft.com/office/word/2010/wordprocessingShape">
+                    <wps:wsp>
+                      <wps:cNvCnPr/>
+                      <wps:spPr>
+                        <a:xfrm>
+                          <a:off x="0" y="0"/>
+                          <a:ext cx="1390650" cy="0"/>
+                        </a:xfrm>
+                        <a:prstGeom prst="bentConnector3">
+                          <a:avLst/>
+                        </a:prstGeom>
+                        <a:ln>
+                          <a:tailEnd type="triangle"/>
+                        </a:ln>
+                      </wps:spPr>
+                      <wps:style>
+                        <a:lnRef idx="1">
+                          <a:schemeClr val="accent1"/>
+                        </a:lnRef>
+                        <a:fillRef idx="0">
+                          <a:schemeClr val="accent1"/>
+                        </a:fillRef>
+                        <a:effectRef idx="0">
+                          <a:schemeClr val="accent1"/>
+                        </a:effectRef>
+                        <a:fontRef idx="minor">
+                          <a:schemeClr val="tx1"/>
+                        </a:fontRef>
+                      </wps:style>
+                      <wps:bodyPr/>
+                    </wps:wsp>
+                  </a:graphicData>
+                </a:graphic>
+              </wp:anchor>
+            </w:drawing>
+          </mc:Choice>
+          <mc:Fallback>
+            <w:pict>
+              <v:shape w14:anchorId="1BE07036" id="Elbow Connector 26" o:spid="_x0000_s1026" type="#_x0000_t34" style="position:absolute;margin-left:66.75pt;margin-top:479.35pt;width:109.5pt;height:0;z-index:251721728;visibility:visible;mso-wrap-style:square;mso-wrap-distance-left:9pt;mso-wrap-distance-top:0;mso-wrap-distance-right:9pt;mso-wrap-distance-bottom:0;mso-position-horizontal:absolute;mso-position-horizontal-relative:text;mso-position-vertical:absolute;mso-position-vertical-relative:text" o:gfxdata="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" strokecolor="#5b9bd5 [3204]" strokeweight=".5pt">
+                <v:stroke endarrow="block"/>
+              </v:shape>
+            </w:pict>
+          </mc:Fallback>
+        </mc:AlternateContent>
+      </w:r>
+      <w:r>
+        <w:rPr>
+          <w:rFonts w:ascii="Times New Roman" w:hAnsi="Times New Roman" w:cs="Times New Roman"/>
+          <w:b/>
+          <w:noProof/>
+          <w:sz w:val="36"/>
+          <w:szCs w:val="36"/>
+        </w:rPr>
+        <mc:AlternateContent>
+          <mc:Choice Requires="wps">
+            <w:drawing>
+              <wp:anchor distT="0" distB="0" distL="114300" distR="114300" simplePos="0" relativeHeight="251720704" behindDoc="0" locked="0" layoutInCell="1" allowOverlap="1" wp14:anchorId="5B6E3D6E" wp14:editId="2F3799ED">
+                <wp:simplePos x="0" y="0"/>
+                <wp:positionH relativeFrom="column">
+                  <wp:posOffset>2295525</wp:posOffset>
+                </wp:positionH>
+                <wp:positionV relativeFrom="paragraph">
+                  <wp:posOffset>7202170</wp:posOffset>
+                </wp:positionV>
+                <wp:extent cx="1228725" cy="466725"/>
+                <wp:effectExtent l="0" t="0" r="28575" b="28575"/>
+                <wp:wrapNone/>
+                <wp:docPr id="1367905756" name="Rectangle 1367905756"/>
+                <wp:cNvGraphicFramePr/>
+                <a:graphic xmlns:a="http://schemas.openxmlformats.org/drawingml/2006/main">
+                  <a:graphicData uri="http://schemas.microsoft.com/office/word/2010/wordprocessingShape">
+                    <wps:wsp>
+                      <wps:cNvSpPr/>
+                      <wps:spPr>
+                        <a:xfrm>
+                          <a:off x="0" y="0"/>
+                          <a:ext cx="1228725" cy="466725"/>
+                        </a:xfrm>
+                        <a:prstGeom prst="rect">
+                          <a:avLst/>
+                        </a:prstGeom>
+                      </wps:spPr>
+                      <wps:style>
+                        <a:lnRef idx="2">
+                          <a:schemeClr val="accent5"/>
+                        </a:lnRef>
+                        <a:fillRef idx="1">
+                          <a:schemeClr val="lt1"/>
+                        </a:fillRef>
+                        <a:effectRef idx="0">
+                          <a:schemeClr val="accent5"/>
+                        </a:effectRef>
+                        <a:fontRef idx="minor">
+                          <a:schemeClr val="dk1"/>
+                        </a:fontRef>
+                      </wps:style>
+                      <wps:txbx>
+                        <w:txbxContent>
+                          <w:p>
+                            <w:pPr>
+                              <w:jc w:val="center"/>
+                            </w:pPr>
+                            <w:r>
+                              <w:rPr>
+                                <w:color w:val="000000" w:themeColor="text1"/>
+                                <w14:shadow w14:blurRad="38100" w14:dist="19050" w14:dir="2700000" w14:sx="100000" w14:sy="100000" w14:kx="0" w14:ky="0" w14:algn="tl">
+                                  <w14:schemeClr w14:val="dk1">
+                                    <w14:alpha w14:val="60000"/>
+                                  </w14:schemeClr>
+                                </w14:shadow>
+                                <w14:textOutline w14:w="0" w14:cap="flat" w14:cmpd="sng" w14:algn="ctr">
+                                  <w14:noFill/>
+                                  <w14:prstDash w14:val="solid"/>
+                                  <w14:round/>
+                                </w14:textOutline>
+                              </w:rPr>
+                              <w:t>Fee</w:t>
+                            </w:r>
+                            <w:r>
+                              <w:t xml:space="preserve"> </w:t>
+                            </w:r>
+                            <w:r>
+                              <w:rPr>
+                                <w:color w:val="000000" w:themeColor="text1"/>
+                                <w14:shadow w14:blurRad="38100" w14:dist="19050" w14:dir="2700000" w14:sx="100000" w14:sy="100000" w14:kx="0" w14:ky="0" w14:algn="tl">
+                                  <w14:schemeClr w14:val="dk1">
+                                    <w14:alpha w14:val="60000"/>
+                                  </w14:schemeClr>
+                                </w14:shadow>
+                                <w14:textOutline w14:w="0" w14:cap="flat" w14:cmpd="sng" w14:algn="ctr">
+                                  <w14:noFill/>
+                                  <w14:prstDash w14:val="solid"/>
+                                  <w14:round/>
+                                </w14:textOutline>
+                              </w:rPr>
+                              <w:t>Payments</w:t>
+                            </w:r>
+                          </w:p>
+                        </w:txbxContent>
+                      </wps:txbx>
+                      <wps:bodyPr rot="0" spcFirstLastPara="0" vertOverflow="overflow" horzOverflow="overflow" vert="horz" wrap="square" lIns="91440" tIns="45720" rIns="91440" bIns="45720" numCol="1" spcCol="0" rtlCol="0" fromWordArt="0" anchor="ctr" anchorCtr="0" forceAA="0" compatLnSpc="1">
+                        <a:prstTxWarp prst="textNoShape">
+                          <a:avLst/>
+                        </a:prstTxWarp>
+                        <a:noAutofit/>
+                      </wps:bodyPr>
+                    </wps:wsp>
+                  </a:graphicData>
+                </a:graphic>
+                <wp14:sizeRelV relativeFrom="margin">
+                  <wp14:pctHeight>0</wp14:pctHeight>
+                </wp14:sizeRelV>
+              </wp:anchor>
+            </w:drawing>
+          </mc:Choice>
+          <mc:Fallback>
+            <w:pict>
+              <v:rect w14:anchorId="5B6E3D6E" id="Rectangle 1367905756" o:spid="_x0000_s1043" style="position:absolute;margin-left:180.75pt;margin-top:567.1pt;width:96.75pt;height:36.75pt;z-index:251720704;visibility:visible;mso-wrap-style:square;mso-height-percent:0;mso-wrap-distance-left:9pt;mso-wrap-distance-top:0;mso-wrap-distance-right:9pt;mso-wrap-distance-bottom:0;mso-position-horizontal:absolute;mso-position-horizontal-relative:text;mso-position-vertical:absolute;mso-position-vertical-relative:text;mso-height-percent:0;mso-height-relative:margin;v-text-anchor:middle" o:gfxdata="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" fillcolor="white [3201]" strokecolor="#4472c4 [3208]" strokeweight="1pt">
+                <v:textbox>
+                  <w:txbxContent>
+                    <w:p>
+                      <w:pPr>
+                        <w:jc w:val="center"/>
+                      </w:pPr>
+                      <w:r>
+                        <w:rPr>
+                          <w:color w:val="000000" w:themeColor="text1"/>
+                          <w14:shadow w14:blurRad="38100" w14:dist="19050" w14:dir="2700000" w14:sx="100000" w14:sy="100000" w14:kx="0" w14:ky="0" w14:algn="tl">
+                            <w14:schemeClr w14:val="dk1">
+                              <w14:alpha w14:val="60000"/>
+                            </w14:schemeClr>
+                          </w14:shadow>
+                          <w14:textOutline w14:w="0" w14:cap="flat" w14:cmpd="sng" w14:algn="ctr">
+                            <w14:noFill/>
+                            <w14:prstDash w14:val="solid"/>
+                            <w14:round/>
+                          </w14:textOutline>
+                        </w:rPr>
+                        <w:t>Fee</w:t>
+                      </w:r>
+                      <w:r>
+                        <w:t xml:space="preserve"> </w:t>
+                      </w:r>
+                      <w:r>
+                        <w:rPr>
+                          <w:color w:val="000000" w:themeColor="text1"/>
+                          <w14:shadow w14:blurRad="38100" w14:dist="19050" w14:dir="2700000" w14:sx="100000" w14:sy="100000" w14:kx="0" w14:ky="0" w14:algn="tl">
+                            <w14:schemeClr w14:val="dk1">
+                              <w14:alpha w14:val="60000"/>
+                            </w14:schemeClr>
+                          </w14:shadow>
+                          <w14:textOutline w14:w="0" w14:cap="flat" w14:cmpd="sng" w14:algn="ctr">
+                            <w14:noFill/>
+                            <w14:prstDash w14:val="solid"/>
+                            <w14:round/>
+                          </w14:textOutline>
+                        </w:rPr>
+                        <w:t>Payments</w:t>
+                      </w:r>
+                    </w:p>
+                  </w:txbxContent>
+                </v:textbox>
+              </v:rect>
+            </w:pict>
+          </mc:Fallback>
+        </mc:AlternateContent>
+      </w:r>
+      <w:r>
+        <w:rPr>
+          <w:rFonts w:ascii="Times New Roman" w:hAnsi="Times New Roman" w:cs="Times New Roman"/>
+          <w:b/>
+          <w:noProof/>
+          <w:sz w:val="36"/>
+          <w:szCs w:val="36"/>
+        </w:rPr>
+        <mc:AlternateContent>
+          <mc:Choice Requires="wps">
+            <w:drawing>
+              <wp:anchor distT="0" distB="0" distL="114300" distR="114300" simplePos="0" relativeHeight="251719680" behindDoc="0" locked="0" layoutInCell="1" allowOverlap="1" wp14:anchorId="0318E155" wp14:editId="6C893140">
+                <wp:simplePos x="0" y="0"/>
+                <wp:positionH relativeFrom="column">
+                  <wp:posOffset>2247900</wp:posOffset>
+                </wp:positionH>
+                <wp:positionV relativeFrom="paragraph">
+                  <wp:posOffset>6554470</wp:posOffset>
+                </wp:positionV>
+                <wp:extent cx="1152525" cy="390525"/>
+                <wp:effectExtent l="0" t="0" r="28575" b="28575"/>
+                <wp:wrapNone/>
+                <wp:docPr id="1881511173" name="Rectangle 1881511173"/>
+                <wp:cNvGraphicFramePr/>
+                <a:graphic xmlns:a="http://schemas.openxmlformats.org/drawingml/2006/main">
+                  <a:graphicData uri="http://schemas.microsoft.com/office/word/2010/wordprocessingShape">
+                    <wps:wsp>
+                      <wps:cNvSpPr/>
+                      <wps:spPr>
+                        <a:xfrm>
+                          <a:off x="0" y="0"/>
+                          <a:ext cx="1152525" cy="390525"/>
+                        </a:xfrm>
+                        <a:prstGeom prst="rect">
+                          <a:avLst/>
+                        </a:prstGeom>
+                      </wps:spPr>
+                      <wps:style>
+                        <a:lnRef idx="2">
+                          <a:schemeClr val="accent5"/>
+                        </a:lnRef>
+                        <a:fillRef idx="1">
+                          <a:schemeClr val="lt1"/>
+                        </a:fillRef>
+                        <a:effectRef idx="0">
+                          <a:schemeClr val="accent5"/>
+                        </a:effectRef>
+                        <a:fontRef idx="minor">
+                          <a:schemeClr val="dk1"/>
+                        </a:fontRef>
+                      </wps:style>
+                      <wps:txbx>
+                        <w:txbxContent>
+                          <w:p>
+                            <w:pPr>
+                              <w:jc w:val="center"/>
+                            </w:pPr>
+                            <w:r>
+                              <w:rPr>
+                                <w:color w:val="000000" w:themeColor="text1"/>
+                                <w14:shadow w14:blurRad="38100" w14:dist="19050" w14:dir="2700000" w14:sx="100000" w14:sy="100000" w14:kx="0" w14:ky="0" w14:algn="tl">
+                                  <w14:schemeClr w14:val="dk1">
+                                    <w14:alpha w14:val="60000"/>
+                                  </w14:schemeClr>
+                                </w14:shadow>
+                                <w14:textOutline w14:w="0" w14:cap="flat" w14:cmpd="sng" w14:algn="ctr">
+                                  <w14:noFill/>
+                                  <w14:prstDash w14:val="solid"/>
+                                  <w14:round/>
+                                </w14:textOutline>
+                              </w:rPr>
+                              <w:t>Grades</w:t>
+                            </w:r>
+                          </w:p>
+                        </w:txbxContent>
+                      </wps:txbx>
+                      <wps:bodyPr rot="0" spcFirstLastPara="0" vertOverflow="overflow" horzOverflow="overflow" vert="horz" wrap="square" lIns="91440" tIns="45720" rIns="91440" bIns="45720" numCol="1" spcCol="0" rtlCol="0" fromWordArt="0" anchor="ctr" anchorCtr="0" forceAA="0" compatLnSpc="1">
+                        <a:prstTxWarp prst="textNoShape">
+                          <a:avLst/>
+                        </a:prstTxWarp>
+                        <a:noAutofit/>
+                      </wps:bodyPr>
+                    </wps:wsp>
+                  </a:graphicData>
+                </a:graphic>
+                <wp14:sizeRelV relativeFrom="margin">
+                  <wp14:pctHeight>0</wp14:pctHeight>
+                </wp14:sizeRelV>
+              </wp:anchor>
+            </w:drawing>
+          </mc:Choice>
+          <mc:Fallback>
+            <w:pict>
+              <v:rect w14:anchorId="0318E155" id="Rectangle 1881511173" o:spid="_x0000_s1044" style="position:absolute;margin-left:177pt;margin-top:516.1pt;width:90.75pt;height:30.75pt;z-index:251719680;visibility:visible;mso-wrap-style:square;mso-height-percent:0;mso-wrap-distance-left:9pt;mso-wrap-distance-top:0;mso-wrap-distance-right:9pt;mso-wrap-distance-bottom:0;mso-position-horizontal:absolute;mso-position-horizontal-relative:text;mso-position-vertical:absolute;mso-position-vertical-relative:text;mso-height-percent:0;mso-height-relative:margin;v-text-anchor:middle" o:gfxdata="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" fillcolor="white [3201]" strokecolor="#4472c4 [3208]" strokeweight="1pt">
+                <v:textbox>
+                  <w:txbxContent>
+                    <w:p>
+                      <w:pPr>
+                        <w:jc w:val="center"/>
+                      </w:pPr>
+                      <w:r>
+                        <w:rPr>
+                          <w:color w:val="000000" w:themeColor="text1"/>
+                          <w14:shadow w14:blurRad="38100" w14:dist="19050" w14:dir="2700000" w14:sx="100000" w14:sy="100000" w14:kx="0" w14:ky="0" w14:algn="tl">
+                            <w14:schemeClr w14:val="dk1">
+                              <w14:alpha w14:val="60000"/>
+                            </w14:schemeClr>
+                          </w14:shadow>
+                          <w14:textOutline w14:w="0" w14:cap="flat" w14:cmpd="sng" w14:algn="ctr">
+                            <w14:noFill/>
+                            <w14:prstDash w14:val="solid"/>
+                            <w14:round/>
+                          </w14:textOutline>
+                        </w:rPr>
+                        <w:t>Grades</w:t>
+                      </w:r>
+                    </w:p>
+                  </w:txbxContent>
+                </v:textbox>
+              </v:rect>
+            </w:pict>
+          </mc:Fallback>
+        </mc:AlternateContent>
+      </w:r>
+      <w:r>
+        <w:rPr>
+          <w:rFonts w:ascii="Times New Roman" w:hAnsi="Times New Roman" w:cs="Times New Roman"/>
+          <w:b/>
+          <w:noProof/>
+          <w:sz w:val="36"/>
+          <w:szCs w:val="36"/>
+        </w:rPr>
+        <mc:AlternateContent>
+          <mc:Choice Requires="wps">
+            <w:drawing>
+              <wp:anchor distT="0" distB="0" distL="114300" distR="114300" simplePos="0" relativeHeight="251718656" behindDoc="0" locked="0" layoutInCell="1" allowOverlap="1" wp14:anchorId="66334701" wp14:editId="5837F1B7">
+                <wp:simplePos x="0" y="0"/>
+                <wp:positionH relativeFrom="column">
+                  <wp:posOffset>2209800</wp:posOffset>
+                </wp:positionH>
+                <wp:positionV relativeFrom="paragraph">
+                  <wp:posOffset>5859145</wp:posOffset>
+                </wp:positionV>
+                <wp:extent cx="1104900" cy="428625"/>
+                <wp:effectExtent l="0" t="0" r="19050" b="28575"/>
+                <wp:wrapNone/>
+                <wp:docPr id="1257558613" name="Rectangle 1257558613"/>
+                <wp:cNvGraphicFramePr/>
+                <a:graphic xmlns:a="http://schemas.openxmlformats.org/drawingml/2006/main">
+                  <a:graphicData uri="http://schemas.microsoft.com/office/word/2010/wordprocessingShape">
+                    <wps:wsp>
+                      <wps:cNvSpPr/>
+                      <wps:spPr>
+                        <a:xfrm>
+                          <a:off x="0" y="0"/>
+                          <a:ext cx="1104900" cy="428625"/>
+                        </a:xfrm>
+                        <a:prstGeom prst="rect">
+                          <a:avLst/>
+                        </a:prstGeom>
+                      </wps:spPr>
+                      <wps:style>
+                        <a:lnRef idx="2">
+                          <a:schemeClr val="accent5"/>
+                        </a:lnRef>
+                        <a:fillRef idx="1">
+                          <a:schemeClr val="lt1"/>
+                        </a:fillRef>
+                        <a:effectRef idx="0">
+                          <a:schemeClr val="accent5"/>
+                        </a:effectRef>
+                        <a:fontRef idx="minor">
+                          <a:schemeClr val="dk1"/>
+                        </a:fontRef>
+                      </wps:style>
+                      <wps:txbx>
+                        <w:txbxContent>
+                          <w:p>
+                            <w:pPr>
+                              <w:jc w:val="center"/>
+                            </w:pPr>
+                            <w:r>
+                              <w:rPr>
+                                <w:color w:val="000000" w:themeColor="text1"/>
+                                <w14:shadow w14:blurRad="38100" w14:dist="19050" w14:dir="2700000" w14:sx="100000" w14:sy="100000" w14:kx="0" w14:ky="0" w14:algn="tl">
+                                  <w14:schemeClr w14:val="dk1">
+                                    <w14:alpha w14:val="60000"/>
+                                  </w14:schemeClr>
+                                </w14:shadow>
+                                <w14:textOutline w14:w="0" w14:cap="flat" w14:cmpd="sng" w14:algn="ctr">
+                                  <w14:noFill/>
+                                  <w14:prstDash w14:val="solid"/>
+                                  <w14:round/>
+                                </w14:textOutline>
+                              </w:rPr>
+                              <w:t>Student</w:t>
+                            </w:r>
+                            <w:r>
+                              <w:t xml:space="preserve"> </w:t>
+                            </w:r>
+                            <w:r>
+                              <w:rPr>
+                                <w:color w:val="000000" w:themeColor="text1"/>
+                                <w14:shadow w14:blurRad="38100" w14:dist="19050" w14:dir="2700000" w14:sx="100000" w14:sy="100000" w14:kx="0" w14:ky="0" w14:algn="tl">
+                                  <w14:schemeClr w14:val="dk1">
+                                    <w14:alpha w14:val="60000"/>
+                                  </w14:schemeClr>
+                                </w14:shadow>
+                                <w14:textOutline w14:w="0" w14:cap="flat" w14:cmpd="sng" w14:algn="ctr">
+                                  <w14:noFill/>
+                                  <w14:prstDash w14:val="solid"/>
+                                  <w14:round/>
+                                </w14:textOutline>
+                              </w:rPr>
+                              <w:t>Profiles</w:t>
+                            </w:r>
+                          </w:p>
+                        </w:txbxContent>
+                      </wps:txbx>
+                      <wps:bodyPr rot="0" spcFirstLastPara="0" vertOverflow="overflow" horzOverflow="overflow" vert="horz" wrap="square" lIns="91440" tIns="45720" rIns="91440" bIns="45720" numCol="1" spcCol="0" rtlCol="0" fromWordArt="0" anchor="ctr" anchorCtr="0" forceAA="0" compatLnSpc="1">
+                        <a:prstTxWarp prst="textNoShape">
+                          <a:avLst/>
+                        </a:prstTxWarp>
+                        <a:noAutofit/>
+                      </wps:bodyPr>
+                    </wps:wsp>
+                  </a:graphicData>
+                </a:graphic>
+              </wp:anchor>
+            </w:drawing>
+          </mc:Choice>
+          <mc:Fallback>
+            <w:pict>
+              <v:rect w14:anchorId="66334701" id="Rectangle 1257558613" o:spid="_x0000_s1045" style="position:absolute;margin-left:174pt;margin-top:461.35pt;width:87pt;height:33.75pt;z-index:251718656;visibility:visible;mso-wrap-style:square;mso-wrap-distance-left:9pt;mso-wrap-distance-top:0;mso-wrap-distance-right:9pt;mso-wrap-distance-bottom:0;mso-position-horizontal:absolute;mso-position-horizontal-relative:text;mso-position-vertical:absolute;mso-position-vertical-relative:text;v-text-anchor:middle" o:gfxdata="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" fillcolor="white [3201]" strokecolor="#4472c4 [3208]" strokeweight="1pt">
+                <v:textbox>
+                  <w:txbxContent>
+                    <w:p>
+                      <w:pPr>
+                        <w:jc w:val="center"/>
+                      </w:pPr>
+                      <w:r>
+                        <w:rPr>
+                          <w:color w:val="000000" w:themeColor="text1"/>
+                          <w14:shadow w14:blurRad="38100" w14:dist="19050" w14:dir="2700000" w14:sx="100000" w14:sy="100000" w14:kx="0" w14:ky="0" w14:algn="tl">
+                            <w14:schemeClr w14:val="dk1">
+                              <w14:alpha w14:val="60000"/>
+                            </w14:schemeClr>
+                          </w14:shadow>
+                          <w14:textOutline w14:w="0" w14:cap="flat" w14:cmpd="sng" w14:algn="ctr">
+                            <w14:noFill/>
+                            <w14:prstDash w14:val="solid"/>
+                            <w14:round/>
+                          </w14:textOutline>
+                        </w:rPr>
+                        <w:t>Student</w:t>
+                      </w:r>
+                      <w:r>
+                        <w:t xml:space="preserve"> </w:t>
+                      </w:r>
+                      <w:r>
+                        <w:rPr>
+                          <w:color w:val="000000" w:themeColor="text1"/>
+                          <w14:shadow w14:blurRad="38100" w14:dist="19050" w14:dir="2700000" w14:sx="100000" w14:sy="100000" w14:kx="0" w14:ky="0" w14:algn="tl">
+                            <w14:schemeClr w14:val="dk1">
+                              <w14:alpha w14:val="60000"/>
+                            </w14:schemeClr>
+                          </w14:shadow>
+                          <w14:textOutline w14:w="0" w14:cap="flat" w14:cmpd="sng" w14:algn="ctr">
+                            <w14:noFill/>
+                            <w14:prstDash w14:val="solid"/>
+                            <w14:round/>
+                          </w14:textOutline>
+                        </w:rPr>
+                        <w:t>Profiles</w:t>
+                      </w:r>
+                    </w:p>
+                  </w:txbxContent>
+                </v:textbox>
+              </v:rect>
+            </w:pict>
+          </mc:Fallback>
+        </mc:AlternateContent>
+      </w:r>
+      <w:r>
+        <w:rPr>
+          <w:rFonts w:ascii="Times New Roman" w:hAnsi="Times New Roman" w:cs="Times New Roman"/>
+          <w:b/>
+          <w:noProof/>
+          <w:sz w:val="36"/>
+          <w:szCs w:val="36"/>
+        </w:rPr>
+        <mc:AlternateContent>
+          <mc:Choice Requires="wps">
+            <w:drawing>
+              <wp:anchor distT="0" distB="0" distL="114300" distR="114300" simplePos="0" relativeHeight="251717632" behindDoc="0" locked="0" layoutInCell="1" allowOverlap="1" wp14:anchorId="7540D916" wp14:editId="53D51880">
+                <wp:simplePos x="0" y="0"/>
+                <wp:positionH relativeFrom="margin">
+                  <wp:align>left</wp:align>
+                </wp:positionH>
+                <wp:positionV relativeFrom="paragraph">
+                  <wp:posOffset>5868670</wp:posOffset>
+                </wp:positionV>
+                <wp:extent cx="847725" cy="457200"/>
+                <wp:effectExtent l="0" t="0" r="28575" b="19050"/>
+                <wp:wrapNone/>
+                <wp:docPr id="1607106102" name="Rectangle 1607106102"/>
+                <wp:cNvGraphicFramePr/>
+                <a:graphic xmlns:a="http://schemas.openxmlformats.org/drawingml/2006/main">
+                  <a:graphicData uri="http://schemas.microsoft.com/office/word/2010/wordprocessingShape">
+                    <wps:wsp>
+                      <wps:cNvSpPr/>
+                      <wps:spPr>
+                        <a:xfrm>
+                          <a:off x="0" y="0"/>
+                          <a:ext cx="847725" cy="457200"/>
+                        </a:xfrm>
+                        <a:prstGeom prst="rect">
+                          <a:avLst/>
+                        </a:prstGeom>
+                      </wps:spPr>
+                      <wps:style>
+                        <a:lnRef idx="2">
+                          <a:schemeClr val="accent5"/>
+                        </a:lnRef>
+                        <a:fillRef idx="1">
+                          <a:schemeClr val="lt1"/>
+                        </a:fillRef>
+                        <a:effectRef idx="0">
+                          <a:schemeClr val="accent5"/>
+                        </a:effectRef>
+                        <a:fontRef idx="minor">
+                          <a:schemeClr val="dk1"/>
+                        </a:fontRef>
+                      </wps:style>
+                      <wps:txbx>
+                        <w:txbxContent>
+                          <w:p>
+                            <w:pPr>
+                              <w:jc w:val="center"/>
+                              <w:rPr>
+                                <w:b/>
+                                <w:color w:val="000000" w:themeColor="text1"/>
+                                <w14:shadow w14:blurRad="38100" w14:dist="19050" w14:dir="2700000" w14:sx="100000" w14:sy="100000" w14:kx="0" w14:ky="0" w14:algn="tl">
+                                  <w14:schemeClr w14:val="dk1">
+                                    <w14:alpha w14:val="60000"/>
+                                  </w14:schemeClr>
+                                </w14:shadow>
+                                <w14:textOutline w14:w="0" w14:cap="flat" w14:cmpd="sng" w14:algn="ctr">
+                                  <w14:noFill/>
+                                  <w14:prstDash w14:val="solid"/>
+                                  <w14:round/>
+                                </w14:textOutline>
+                              </w:rPr>
+                            </w:pPr>
+                            <w:r>
+                              <w:rPr>
+                                <w:b/>
+                                <w:color w:val="000000" w:themeColor="text1"/>
+                                <w14:shadow w14:blurRad="38100" w14:dist="19050" w14:dir="2700000" w14:sx="100000" w14:sy="100000" w14:kx="0" w14:ky="0" w14:algn="tl">
+                                  <w14:schemeClr w14:val="dk1">
+                                    <w14:alpha w14:val="60000"/>
+                                  </w14:schemeClr>
+                                </w14:shadow>
+                                <w14:textOutline w14:w="0" w14:cap="flat" w14:cmpd="sng" w14:algn="ctr">
+                                  <w14:noFill/>
+                                  <w14:prstDash w14:val="solid"/>
+                                  <w14:round/>
+                                </w14:textOutline>
+                              </w:rPr>
+                              <w:t>Student</w:t>
+                            </w:r>
+                          </w:p>
+                        </w:txbxContent>
+                      </wps:txbx>
+                      <wps:bodyPr rot="0" spcFirstLastPara="0" vertOverflow="overflow" horzOverflow="overflow" vert="horz" wrap="square" lIns="91440" tIns="45720" rIns="91440" bIns="45720" numCol="1" spcCol="0" rtlCol="0" fromWordArt="0" anchor="ctr" anchorCtr="0" forceAA="0" compatLnSpc="1">
+                        <a:prstTxWarp prst="textNoShape">
+                          <a:avLst/>
+                        </a:prstTxWarp>
+                        <a:noAutofit/>
+                      </wps:bodyPr>
+                    </wps:wsp>
+                  </a:graphicData>
+                </a:graphic>
+                <wp14:sizeRelH relativeFrom="margin">
+                  <wp14:pctWidth>0</wp14:pctWidth>
+                </wp14:sizeRelH>
+                <wp14:sizeRelV relativeFrom="margin">
+                  <wp14:pctHeight>0</wp14:pctHeight>
+                </wp14:sizeRelV>
+              </wp:anchor>
+            </w:drawing>
+          </mc:Choice>
+          <mc:Fallback>
+            <w:pict>
+              <v:rect w14:anchorId="7540D916" id="Rectangle 1607106102" o:spid="_x0000_s1046" style="position:absolute;margin-left:0;margin-top:462.1pt;width:66.75pt;height:36pt;z-index:251717632;visibility:visible;mso-wrap-style:square;mso-width-percent:0;mso-height-percent:0;mso-wrap-distance-left:9pt;mso-wrap-distance-top:0;mso-wrap-distance-right:9pt;mso-wrap-distance-bottom:0;mso-position-horizontal:left;mso-position-horizontal-relative:margin;mso-position-vertical:absolute;mso-position-vertical-relative:text;mso-width-percent:0;mso-height-percent:0;mso-width-relative:margin;mso-height-relative:margin;v-text-anchor:middle" o:gfxdata="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" fillcolor="white [3201]" strokecolor="#4472c4 [3208]" strokeweight="1pt">
+                <v:textbox>
+                  <w:txbxContent>
+                    <w:p>
+                      <w:pPr>
+                        <w:jc w:val="center"/>
+                        <w:rPr>
+                          <w:b/>
+                          <w:color w:val="000000" w:themeColor="text1"/>
+                          <w14:shadow w14:blurRad="38100" w14:dist="19050" w14:dir="2700000" w14:sx="100000" w14:sy="100000" w14:kx="0" w14:ky="0" w14:algn="tl">
+                            <w14:schemeClr w14:val="dk1">
+                              <w14:alpha w14:val="60000"/>
+                            </w14:schemeClr>
+                          </w14:shadow>
+                          <w14:textOutline w14:w="0" w14:cap="flat" w14:cmpd="sng" w14:algn="ctr">
+                            <w14:noFill/>
+                            <w14:prstDash w14:val="solid"/>
+                            <w14:round/>
+                          </w14:textOutline>
+                        </w:rPr>
+                      </w:pPr>
+                      <w:r>
+                        <w:rPr>
+                          <w:b/>
+                          <w:color w:val="000000" w:themeColor="text1"/>
+                          <w14:shadow w14:blurRad="38100" w14:dist="19050" w14:dir="2700000" w14:sx="100000" w14:sy="100000" w14:kx="0" w14:ky="0" w14:algn="tl">
+                            <w14:schemeClr w14:val="dk1">
+                              <w14:alpha w14:val="60000"/>
+                            </w14:schemeClr>
+                          </w14:shadow>
+                          <w14:textOutline w14:w="0" w14:cap="flat" w14:cmpd="sng" w14:algn="ctr">
+                            <w14:noFill/>
+                            <w14:prstDash w14:val="solid"/>
+                            <w14:round/>
+                          </w14:textOutline>
+                        </w:rPr>
+                        <w:t>Student</w:t>
+                      </w:r>
+                    </w:p>
+                  </w:txbxContent>
+                </v:textbox>
+                <w10:wrap anchorx="margin"/>
+              </v:rect>
+            </w:pict>
+          </mc:Fallback>
+        </mc:AlternateContent>
+      </w:r>
+      <w:bookmarkEnd w:id="0"/>
+    </w:p>
+    <w:p>
+      <w:pPr>
+        <w:tabs>
+          <w:tab w:val="left" w:pos="1020"/>
+        </w:tabs>
+      </w:pPr>
+      <w:r>
+        <w:rPr>
+          <w:noProof/>
+        </w:rPr>
+        <mc:AlternateContent>
+          <mc:Choice Requires="wps">
+            <w:drawing>
+              <wp:anchor distT="0" distB="0" distL="114300" distR="114300" simplePos="0" relativeHeight="251728896" behindDoc="0" locked="0" layoutInCell="1" allowOverlap="1" wp14:anchorId="4827348B" wp14:editId="4E201D5F">
+                <wp:simplePos x="0" y="0"/>
+                <wp:positionH relativeFrom="column">
+                  <wp:posOffset>2377440</wp:posOffset>
+                </wp:positionH>
+                <wp:positionV relativeFrom="paragraph">
+                  <wp:posOffset>182245</wp:posOffset>
+                </wp:positionV>
+                <wp:extent cx="1188720" cy="327660"/>
+                <wp:effectExtent l="0" t="0" r="11430" b="15240"/>
+                <wp:wrapNone/>
+                <wp:docPr id="1969805065" name="Rectangle 4"/>
+                <wp:cNvGraphicFramePr/>
+                <a:graphic xmlns:a="http://schemas.openxmlformats.org/drawingml/2006/main">
+                  <a:graphicData uri="http://schemas.microsoft.com/office/word/2010/wordprocessingShape">
+                    <wps:wsp>
+                      <wps:cNvSpPr/>
+                      <wps:spPr>
+                        <a:xfrm>
+                          <a:off x="0" y="0"/>
+                          <a:ext cx="1188720" cy="327660"/>
+                        </a:xfrm>
+                        <a:prstGeom prst="rect">
+                          <a:avLst/>
+                        </a:prstGeom>
+                        <a:ln>
+                          <a:solidFill>
+                            <a:srgbClr val="0070C0"/>
+                          </a:solidFill>
+                        </a:ln>
+                      </wps:spPr>
+                      <wps:style>
+                        <a:lnRef idx="2">
+                          <a:schemeClr val="accent6"/>
+                        </a:lnRef>
+                        <a:fillRef idx="1">
+                          <a:schemeClr val="lt1"/>
+                        </a:fillRef>
+                        <a:effectRef idx="0">
+                          <a:schemeClr val="accent6"/>
+                        </a:effectRef>
+                        <a:fontRef idx="minor">
+                          <a:schemeClr val="dk1"/>
+                        </a:fontRef>
+                      </wps:style>
+                      <wps:txbx>
+                        <w:txbxContent>
+                          <w:p>
+                            <w:pPr>
+                              <w:jc w:val="center"/>
+                              <w:rPr>
+                                <w:color w:val="000000" w:themeColor="text1"/>
+                                <w14:shadow w14:blurRad="38100" w14:dist="19050" w14:dir="2700000" w14:sx="100000" w14:sy="100000" w14:kx="0" w14:ky="0" w14:algn="tl">
+                                  <w14:schemeClr w14:val="dk1">
+                                    <w14:alpha w14:val="60000"/>
+                                  </w14:schemeClr>
+                                </w14:shadow>
+                                <w14:textOutline w14:w="0" w14:cap="flat" w14:cmpd="sng" w14:algn="ctr">
+                                  <w14:noFill/>
+                                  <w14:prstDash w14:val="solid"/>
+                                  <w14:round/>
+                                </w14:textOutline>
+                              </w:rPr>
+                            </w:pPr>
+                            <w:r>
+                              <w:rPr>
+                                <w:color w:val="000000" w:themeColor="text1"/>
+                                <w14:shadow w14:blurRad="38100" w14:dist="19050" w14:dir="2700000" w14:sx="100000" w14:sy="100000" w14:kx="0" w14:ky="0" w14:algn="tl">
+                                  <w14:schemeClr w14:val="dk1">
+                                    <w14:alpha w14:val="60000"/>
+                                  </w14:schemeClr>
+                                </w14:shadow>
+                                <w14:textOutline w14:w="0" w14:cap="flat" w14:cmpd="sng" w14:algn="ctr">
+                                  <w14:noFill/>
+                                  <w14:prstDash w14:val="solid"/>
+                                  <w14:round/>
+                                </w14:textOutline>
+                              </w:rPr>
+                              <w:t>Fee Payments</w:t>
+                            </w:r>
+                          </w:p>
+                        </w:txbxContent>
+                      </wps:txbx>
+                      <wps:bodyPr rot="0" spcFirstLastPara="0" vertOverflow="overflow" horzOverflow="overflow" vert="horz" wrap="square" lIns="91440" tIns="45720" rIns="91440" bIns="45720" numCol="1" spcCol="0" rtlCol="0" fromWordArt="0" anchor="ctr" anchorCtr="0" forceAA="0" compatLnSpc="1">
+                        <a:prstTxWarp prst="textNoShape">
+                          <a:avLst/>
+                        </a:prstTxWarp>
+                        <a:noAutofit/>
+                      </wps:bodyPr>
+                    </wps:wsp>
+                  </a:graphicData>
+                </a:graphic>
+              </wp:anchor>
+            </w:drawing>
+          </mc:Choice>
+          <mc:Fallback>
+            <w:pict>
+              <v:rect w14:anchorId="4827348B" id="Rectangle 4" o:spid="_x0000_s1047" style="position:absolute;margin-left:187.2pt;margin-top:14.35pt;width:93.6pt;height:25.8pt;z-index:251728896;visibility:visible;mso-wrap-style:square;mso-wrap-distance-left:9pt;mso-wrap-distance-top:0;mso-wrap-distance-right:9pt;mso-wrap-distance-bottom:0;mso-position-horizontal:absolute;mso-position-horizontal-relative:text;mso-position-vertical:absolute;mso-position-vertical-relative:text;v-text-anchor:middle" o:gfxdata="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" fillcolor="white [3201]" strokecolor="#0070c0" strokeweight="1pt">
+                <v:textbox>
+                  <w:txbxContent>
+                    <w:p>
+                      <w:pPr>
+                        <w:jc w:val="center"/>
+                        <w:rPr>
+                          <w:color w:val="000000" w:themeColor="text1"/>
+                          <w14:shadow w14:blurRad="38100" w14:dist="19050" w14:dir="2700000" w14:sx="100000" w14:sy="100000" w14:kx="0" w14:ky="0" w14:algn="tl">
+                            <w14:schemeClr w14:val="dk1">
+                              <w14:alpha w14:val="60000"/>
+                            </w14:schemeClr>
+                          </w14:shadow>
+                          <w14:textOutline w14:w="0" w14:cap="flat" w14:cmpd="sng" w14:algn="ctr">
+                            <w14:noFill/>
+                            <w14:prstDash w14:val="solid"/>
+                            <w14:round/>
+                          </w14:textOutline>
+                        </w:rPr>
+                      </w:pPr>
+                      <w:r>
+                        <w:rPr>
+                          <w:color w:val="000000" w:themeColor="text1"/>
+                          <w14:shadow w14:blurRad="38100" w14:dist="19050" w14:dir="2700000" w14:sx="100000" w14:sy="100000" w14:kx="0" w14:ky="0" w14:algn="tl">
+                            <w14:schemeClr w14:val="dk1">
+                              <w14:alpha w14:val="60000"/>
+                            </w14:schemeClr>
+                          </w14:shadow>
+                          <w14:textOutline w14:w="0" w14:cap="flat" w14:cmpd="sng" w14:algn="ctr">
+                            <w14:noFill/>
+                            <w14:prstDash w14:val="solid"/>
+                            <w14:round/>
+                          </w14:textOutline>
+                        </w:rPr>
+                        <w:t>Fee Payments</w:t>
+                      </w:r>
+                    </w:p>
+                  </w:txbxContent>
+                </v:textbox>
+              </v:rect>
+            </w:pict>
+          </mc:Fallback>
+        </mc:AlternateContent>
+      </w:r>
+    </w:p>
     <w:sectPr>
       <w:pgSz w:w="12240" w:h="15840"/>
       <w:pgMar w:top="1440" w:right="1440" w:bottom="1440" w:left="1440" w:header="720" w:footer="720" w:gutter="0"/>
@@ -2418,6 +5177,7 @@
     <w:lsdException w:name="HTML Sample" w:semiHidden="1" w:unhideWhenUsed="1"/>
     <w:lsdException w:name="HTML Typewriter" w:semiHidden="1" w:unhideWhenUsed="1"/>
     <w:lsdException w:name="HTML Variable" w:semiHidden="1" w:unhideWhenUsed="1"/>
+    <w:lsdException w:name="Normal Table" w:semiHidden="1" w:unhideWhenUsed="1"/>
     <w:lsdException w:name="annotation subject" w:semiHidden="1" w:unhideWhenUsed="1"/>
     <w:lsdException w:name="No List" w:semiHidden="1" w:unhideWhenUsed="1"/>
     <w:lsdException w:name="Outline List 1" w:semiHidden="1" w:unhideWhenUsed="1"/>
@@ -2460,8 +5220,11 @@
     <w:lsdException w:name="Table Contemporary" w:semiHidden="1" w:unhideWhenUsed="1"/>
     <w:lsdException w:name="Table Elegant" w:semiHidden="1" w:unhideWhenUsed="1"/>
     <w:lsdException w:name="Table Professional" w:semiHidden="1" w:unhideWhenUsed="1"/>
+    <w:lsdException w:name="Table Subtle 1" w:semiHidden="1" w:unhideWhenUsed="1"/>
     <w:lsdException w:name="Table Subtle 2" w:semiHidden="1" w:unhideWhenUsed="1"/>
     <w:lsdException w:name="Table Web 1" w:semiHidden="1" w:unhideWhenUsed="1"/>
+    <w:lsdException w:name="Table Web 2" w:semiHidden="1" w:unhideWhenUsed="1"/>
+    <w:lsdException w:name="Table Web 3" w:semiHidden="1" w:unhideWhenUsed="1"/>
     <w:lsdException w:name="Balloon Text" w:semiHidden="1" w:unhideWhenUsed="1"/>
     <w:lsdException w:name="Table Grid" w:uiPriority="39"/>
     <w:lsdException w:name="Table Theme" w:semiHidden="1" w:unhideWhenUsed="1"/>

</xml_diff>